<commit_message>
Finalised versions for submission of Deliverable 2 Report added, in PDF and doc format.
</commit_message>
<xml_diff>
--- a/Deliverable2.docx
+++ b/Deliverable2.docx
@@ -663,7 +663,7 @@
           </mc:Choice>
           <mc:Fallback xmlns:w16se="http://schemas.microsoft.com/office/word/2015/wordml/symex" xmlns:w16cid="http://schemas.microsoft.com/office/word/2016/wordml/cid" xmlns:w15="http://schemas.microsoft.com/office/word/2012/wordml" xmlns:am3d="http://schemas.microsoft.com/office/drawing/2017/model3d" xmlns:aink="http://schemas.microsoft.com/office/drawing/2016/ink" xmlns:cx8="http://schemas.microsoft.com/office/drawing/2016/5/14/chartex" xmlns:cx7="http://schemas.microsoft.com/office/drawing/2016/5/13/chartex" xmlns:cx6="http://schemas.microsoft.com/office/drawing/2016/5/12/chartex" xmlns:cx5="http://schemas.microsoft.com/office/drawing/2016/5/11/chartex" xmlns:cx4="http://schemas.microsoft.com/office/drawing/2016/5/10/chartex" xmlns:cx3="http://schemas.microsoft.com/office/drawing/2016/5/9/chartex" xmlns:cx2="http://schemas.microsoft.com/office/drawing/2015/10/21/chartex" xmlns:cx1="http://schemas.microsoft.com/office/drawing/2015/9/8/chartex" xmlns:cx="http://schemas.microsoft.com/office/drawing/2014/chartex">
             <w:pict>
-              <v:line w14:anchorId="562C7F3C" id="Straight Connector 2" o:spid="_x0000_s1026" style="position:absolute;z-index:-251650048;visibility:visible;mso-wrap-style:square;mso-width-percent:0;mso-height-percent:0;mso-wrap-distance-left:9pt;mso-wrap-distance-top:0;mso-wrap-distance-right:9pt;mso-wrap-distance-bottom:0;mso-position-horizontal:center;mso-position-horizontal-relative:margin;mso-position-vertical:bottom;mso-position-vertical-relative:top-margin-area;mso-width-percent:0;mso-height-percent:0;mso-width-relative:page;mso-height-relative:page" from="0,0" to="510.3pt,0" o:gfxdata="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" strokecolor="#e3e3e3" strokeweight=".24pt">
+              <v:line w14:anchorId="181CBAA4" id="Straight Connector 2" o:spid="_x0000_s1026" style="position:absolute;z-index:-251650048;visibility:visible;mso-wrap-style:square;mso-width-percent:0;mso-height-percent:0;mso-wrap-distance-left:9pt;mso-wrap-distance-top:0;mso-wrap-distance-right:9pt;mso-wrap-distance-bottom:0;mso-position-horizontal:center;mso-position-horizontal-relative:margin;mso-position-vertical:bottom;mso-position-vertical-relative:top-margin-area;mso-width-percent:0;mso-height-percent:0;mso-width-relative:page;mso-height-relative:page" from="0,0" to="510.3pt,0" o:gfxdata="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" strokecolor="#e3e3e3" strokeweight=".24pt">
                 <w10:wrap anchorx="margin" anchory="margin"/>
               </v:line>
             </w:pict>
@@ -742,7 +742,7 @@
           </mc:Choice>
           <mc:Fallback xmlns:w16se="http://schemas.microsoft.com/office/word/2015/wordml/symex" xmlns:w16cid="http://schemas.microsoft.com/office/word/2016/wordml/cid" xmlns:w15="http://schemas.microsoft.com/office/word/2012/wordml" xmlns:am3d="http://schemas.microsoft.com/office/drawing/2017/model3d" xmlns:aink="http://schemas.microsoft.com/office/drawing/2016/ink" xmlns:cx8="http://schemas.microsoft.com/office/drawing/2016/5/14/chartex" xmlns:cx7="http://schemas.microsoft.com/office/drawing/2016/5/13/chartex" xmlns:cx6="http://schemas.microsoft.com/office/drawing/2016/5/12/chartex" xmlns:cx5="http://schemas.microsoft.com/office/drawing/2016/5/11/chartex" xmlns:cx4="http://schemas.microsoft.com/office/drawing/2016/5/10/chartex" xmlns:cx3="http://schemas.microsoft.com/office/drawing/2016/5/9/chartex" xmlns:cx2="http://schemas.microsoft.com/office/drawing/2015/10/21/chartex" xmlns:cx1="http://schemas.microsoft.com/office/drawing/2015/9/8/chartex" xmlns:cx="http://schemas.microsoft.com/office/drawing/2014/chartex">
             <w:pict>
-              <v:line w14:anchorId="46F804E4" id="Straight Connector 6" o:spid="_x0000_s1026" style="position:absolute;z-index:-251653120;visibility:visible;mso-wrap-style:square;mso-width-percent:0;mso-height-percent:0;mso-wrap-distance-left:9pt;mso-wrap-distance-top:0;mso-wrap-distance-right:9pt;mso-wrap-distance-bottom:0;mso-position-horizontal:absolute;mso-position-horizontal-relative:page;mso-position-vertical:absolute;mso-position-vertical-relative:page;mso-width-percent:0;mso-height-percent:0;mso-width-relative:page;mso-height-relative:page" from="42.6pt,76pt" to="552.9pt,76pt" o:gfxdata="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" strokecolor="#a0a0a0" strokeweight=".55031mm">
+              <v:line w14:anchorId="3E6A4666" id="Straight Connector 6" o:spid="_x0000_s1026" style="position:absolute;z-index:-251653120;visibility:visible;mso-wrap-style:square;mso-width-percent:0;mso-height-percent:0;mso-wrap-distance-left:9pt;mso-wrap-distance-top:0;mso-wrap-distance-right:9pt;mso-wrap-distance-bottom:0;mso-position-horizontal:absolute;mso-position-horizontal-relative:page;mso-position-vertical:absolute;mso-position-vertical-relative:page;mso-width-percent:0;mso-height-percent:0;mso-width-relative:page;mso-height-relative:page" from="42.6pt,76pt" to="552.9pt,76pt" o:gfxdata="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" strokecolor="#a0a0a0" strokeweight=".55031mm">
                 <w10:wrap anchorx="page" anchory="page"/>
               </v:line>
             </w:pict>
@@ -817,7 +817,7 @@
           </mc:Choice>
           <mc:Fallback xmlns:w16se="http://schemas.microsoft.com/office/word/2015/wordml/symex" xmlns:w16cid="http://schemas.microsoft.com/office/word/2016/wordml/cid" xmlns:w15="http://schemas.microsoft.com/office/word/2012/wordml" xmlns:am3d="http://schemas.microsoft.com/office/drawing/2017/model3d" xmlns:aink="http://schemas.microsoft.com/office/drawing/2016/ink" xmlns:cx8="http://schemas.microsoft.com/office/drawing/2016/5/14/chartex" xmlns:cx7="http://schemas.microsoft.com/office/drawing/2016/5/13/chartex" xmlns:cx6="http://schemas.microsoft.com/office/drawing/2016/5/12/chartex" xmlns:cx5="http://schemas.microsoft.com/office/drawing/2016/5/11/chartex" xmlns:cx4="http://schemas.microsoft.com/office/drawing/2016/5/10/chartex" xmlns:cx3="http://schemas.microsoft.com/office/drawing/2016/5/9/chartex" xmlns:cx2="http://schemas.microsoft.com/office/drawing/2015/10/21/chartex" xmlns:cx1="http://schemas.microsoft.com/office/drawing/2015/9/8/chartex" xmlns:cx="http://schemas.microsoft.com/office/drawing/2014/chartex">
             <w:pict>
-              <v:rect w14:anchorId="3C076E7E" id="Rectangle 5" o:spid="_x0000_s1026" style="position:absolute;margin-left:552.3pt;margin-top:74.8pt;width:1pt;height:1.05pt;z-index:-251652096;visibility:visible;mso-wrap-style:square;mso-width-percent:0;mso-height-percent:0;mso-wrap-distance-left:9pt;mso-wrap-distance-top:0;mso-wrap-distance-right:9pt;mso-wrap-distance-bottom:0;mso-position-horizontal:absolute;mso-position-horizontal-relative:page;mso-position-vertical:absolute;mso-position-vertical-relative:page;mso-width-percent:0;mso-height-percent:0;mso-width-relative:page;mso-height-relative:page;v-text-anchor:top" o:gfxdata="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" fillcolor="#e3e3e3" strokecolor="white">
+              <v:rect w14:anchorId="67C54F75" id="Rectangle 5" o:spid="_x0000_s1026" style="position:absolute;margin-left:552.3pt;margin-top:74.8pt;width:1pt;height:1.05pt;z-index:-251652096;visibility:visible;mso-wrap-style:square;mso-width-percent:0;mso-height-percent:0;mso-wrap-distance-left:9pt;mso-wrap-distance-top:0;mso-wrap-distance-right:9pt;mso-wrap-distance-bottom:0;mso-position-horizontal:absolute;mso-position-horizontal-relative:page;mso-position-vertical:absolute;mso-position-vertical-relative:page;mso-width-percent:0;mso-height-percent:0;mso-width-relative:page;mso-height-relative:page;v-text-anchor:top" o:gfxdata="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" fillcolor="#e3e3e3" strokecolor="white">
                 <w10:wrap anchorx="page" anchory="page"/>
               </v:rect>
             </w:pict>
@@ -896,7 +896,7 @@
           </mc:Choice>
           <mc:Fallback xmlns:w16se="http://schemas.microsoft.com/office/word/2015/wordml/symex" xmlns:w16cid="http://schemas.microsoft.com/office/word/2016/wordml/cid" xmlns:w15="http://schemas.microsoft.com/office/word/2012/wordml" xmlns:am3d="http://schemas.microsoft.com/office/drawing/2017/model3d" xmlns:aink="http://schemas.microsoft.com/office/drawing/2016/ink" xmlns:cx8="http://schemas.microsoft.com/office/drawing/2016/5/14/chartex" xmlns:cx7="http://schemas.microsoft.com/office/drawing/2016/5/13/chartex" xmlns:cx6="http://schemas.microsoft.com/office/drawing/2016/5/12/chartex" xmlns:cx5="http://schemas.microsoft.com/office/drawing/2016/5/11/chartex" xmlns:cx4="http://schemas.microsoft.com/office/drawing/2016/5/10/chartex" xmlns:cx3="http://schemas.microsoft.com/office/drawing/2016/5/9/chartex" xmlns:cx2="http://schemas.microsoft.com/office/drawing/2015/10/21/chartex" xmlns:cx1="http://schemas.microsoft.com/office/drawing/2015/9/8/chartex" xmlns:cx="http://schemas.microsoft.com/office/drawing/2014/chartex">
             <w:pict>
-              <v:line w14:anchorId="05B93BA2" id="Straight Connector 4" o:spid="_x0000_s1026" style="position:absolute;z-index:-251651072;visibility:visible;mso-wrap-style:square;mso-width-percent:0;mso-height-percent:0;mso-wrap-distance-left:9pt;mso-wrap-distance-top:0;mso-wrap-distance-right:9pt;mso-wrap-distance-bottom:0;mso-position-horizontal:absolute;mso-position-horizontal-relative:page;mso-position-vertical:absolute;mso-position-vertical-relative:page;mso-width-percent:0;mso-height-percent:0;mso-width-relative:page;mso-height-relative:page" from="42.7pt,75.2pt" to="42.7pt,76.75pt" o:gfxdata="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" strokecolor="#a0a0a0" strokeweight=".24pt">
+              <v:line w14:anchorId="36879AA4" id="Straight Connector 4" o:spid="_x0000_s1026" style="position:absolute;z-index:-251651072;visibility:visible;mso-wrap-style:square;mso-width-percent:0;mso-height-percent:0;mso-wrap-distance-left:9pt;mso-wrap-distance-top:0;mso-wrap-distance-right:9pt;mso-wrap-distance-bottom:0;mso-position-horizontal:absolute;mso-position-horizontal-relative:page;mso-position-vertical:absolute;mso-position-vertical-relative:page;mso-width-percent:0;mso-height-percent:0;mso-width-relative:page;mso-height-relative:page" from="42.7pt,75.2pt" to="42.7pt,76.75pt" o:gfxdata="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" strokecolor="#a0a0a0" strokeweight=".24pt">
                 <w10:wrap anchorx="page" anchory="page"/>
               </v:line>
             </w:pict>
@@ -975,7 +975,7 @@
           </mc:Choice>
           <mc:Fallback xmlns:w16se="http://schemas.microsoft.com/office/word/2015/wordml/symex" xmlns:w16cid="http://schemas.microsoft.com/office/word/2016/wordml/cid" xmlns:w15="http://schemas.microsoft.com/office/word/2012/wordml" xmlns:am3d="http://schemas.microsoft.com/office/drawing/2017/model3d" xmlns:aink="http://schemas.microsoft.com/office/drawing/2016/ink" xmlns:cx8="http://schemas.microsoft.com/office/drawing/2016/5/14/chartex" xmlns:cx7="http://schemas.microsoft.com/office/drawing/2016/5/13/chartex" xmlns:cx6="http://schemas.microsoft.com/office/drawing/2016/5/12/chartex" xmlns:cx5="http://schemas.microsoft.com/office/drawing/2016/5/11/chartex" xmlns:cx4="http://schemas.microsoft.com/office/drawing/2016/5/10/chartex" xmlns:cx3="http://schemas.microsoft.com/office/drawing/2016/5/9/chartex" xmlns:cx2="http://schemas.microsoft.com/office/drawing/2015/10/21/chartex" xmlns:cx1="http://schemas.microsoft.com/office/drawing/2015/9/8/chartex" xmlns:cx="http://schemas.microsoft.com/office/drawing/2014/chartex">
             <w:pict>
-              <v:line w14:anchorId="4EA3B879" id="Straight Connector 7" o:spid="_x0000_s1026" style="position:absolute;z-index:-251649024;visibility:visible;mso-wrap-style:square;mso-width-percent:0;mso-height-percent:0;mso-wrap-distance-left:9pt;mso-wrap-distance-top:0;mso-wrap-distance-right:9pt;mso-wrap-distance-bottom:0;mso-position-horizontal:absolute;mso-position-horizontal-relative:page;mso-position-vertical:absolute;mso-position-vertical-relative:page;mso-width-percent:0;mso-height-percent:0;mso-width-relative:page;mso-height-relative:page" from="552.8pt,75.45pt" to="552.8pt,76.8pt" o:gfxdata="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" strokecolor="#e3e3e3" strokeweight=".24pt">
+              <v:line w14:anchorId="59B8C2BD" id="Straight Connector 7" o:spid="_x0000_s1026" style="position:absolute;z-index:-251649024;visibility:visible;mso-wrap-style:square;mso-width-percent:0;mso-height-percent:0;mso-wrap-distance-left:9pt;mso-wrap-distance-top:0;mso-wrap-distance-right:9pt;mso-wrap-distance-bottom:0;mso-position-horizontal:absolute;mso-position-horizontal-relative:page;mso-position-vertical:absolute;mso-position-vertical-relative:page;mso-width-percent:0;mso-height-percent:0;mso-width-relative:page;mso-height-relative:page" from="552.8pt,75.45pt" to="552.8pt,76.8pt" o:gfxdata="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" strokecolor="#e3e3e3" strokeweight=".24pt">
                 <w10:wrap anchorx="page" anchory="page"/>
               </v:line>
             </w:pict>
@@ -1065,7 +1065,7 @@
           </mc:Choice>
           <mc:Fallback xmlns:w16se="http://schemas.microsoft.com/office/word/2015/wordml/symex" xmlns:w16cid="http://schemas.microsoft.com/office/word/2016/wordml/cid" xmlns:w15="http://schemas.microsoft.com/office/word/2012/wordml" xmlns:am3d="http://schemas.microsoft.com/office/drawing/2017/model3d" xmlns:aink="http://schemas.microsoft.com/office/drawing/2016/ink" xmlns:cx8="http://schemas.microsoft.com/office/drawing/2016/5/14/chartex" xmlns:cx7="http://schemas.microsoft.com/office/drawing/2016/5/13/chartex" xmlns:cx6="http://schemas.microsoft.com/office/drawing/2016/5/12/chartex" xmlns:cx5="http://schemas.microsoft.com/office/drawing/2016/5/11/chartex" xmlns:cx4="http://schemas.microsoft.com/office/drawing/2016/5/10/chartex" xmlns:cx3="http://schemas.microsoft.com/office/drawing/2016/5/9/chartex" xmlns:cx2="http://schemas.microsoft.com/office/drawing/2015/10/21/chartex" xmlns:cx1="http://schemas.microsoft.com/office/drawing/2015/9/8/chartex" xmlns:cx="http://schemas.microsoft.com/office/drawing/2014/chartex">
             <w:pict>
-              <v:line w14:anchorId="08A9769D" id="Straight Connector 3" o:spid="_x0000_s1026" style="position:absolute;z-index:-251655168;visibility:visible;mso-wrap-style:square;mso-width-percent:0;mso-height-percent:0;mso-wrap-distance-left:9pt;mso-wrap-distance-top:0;mso-wrap-distance-right:9pt;mso-wrap-distance-bottom:0;mso-position-horizontal:absolute;mso-position-horizontal-relative:margin;mso-position-vertical:absolute;mso-position-vertical-relative:top-margin-area;mso-width-percent:0;mso-height-percent:0;mso-width-relative:page;mso-height-relative:page" from="-47.5pt,1in" to="462.8pt,1in" o:gfxdata="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" strokecolor="#e3e3e3" strokeweight=".24pt">
+              <v:line w14:anchorId="2FF9D4AA" id="Straight Connector 3" o:spid="_x0000_s1026" style="position:absolute;z-index:-251655168;visibility:visible;mso-wrap-style:square;mso-width-percent:0;mso-height-percent:0;mso-wrap-distance-left:9pt;mso-wrap-distance-top:0;mso-wrap-distance-right:9pt;mso-wrap-distance-bottom:0;mso-position-horizontal:absolute;mso-position-horizontal-relative:margin;mso-position-vertical:absolute;mso-position-vertical-relative:top-margin-area;mso-width-percent:0;mso-height-percent:0;mso-width-relative:page;mso-height-relative:page" from="-47.5pt,1in" to="462.8pt,1in" o:gfxdata="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" strokecolor="#e3e3e3" strokeweight=".24pt">
                 <w10:wrap anchorx="margin" anchory="margin"/>
               </v:line>
             </w:pict>
@@ -2182,7 +2182,79 @@
           <w:sz w:val="26"/>
           <w:szCs w:val="26"/>
         </w:rPr>
-        <w:t xml:space="preserve"> As a result, little time is available to prepare and get to know the requirements of courses prior to taking them.</w:t>
+        <w:t xml:space="preserve"> Consequently,</w:t>
+      </w:r>
+      <w:r>
+        <w:rPr>
+          <w:rFonts w:ascii="Calibri" w:hAnsi="Calibri"/>
+          <w:sz w:val="26"/>
+          <w:szCs w:val="26"/>
+        </w:rPr>
+        <w:t xml:space="preserve"> little time is</w:t>
+      </w:r>
+      <w:r>
+        <w:rPr>
+          <w:rFonts w:ascii="Calibri" w:hAnsi="Calibri"/>
+          <w:sz w:val="26"/>
+          <w:szCs w:val="26"/>
+        </w:rPr>
+        <w:t xml:space="preserve"> left</w:t>
+      </w:r>
+      <w:r>
+        <w:rPr>
+          <w:rFonts w:ascii="Calibri" w:hAnsi="Calibri"/>
+          <w:sz w:val="26"/>
+          <w:szCs w:val="26"/>
+        </w:rPr>
+        <w:t xml:space="preserve"> available to prepare and </w:t>
+      </w:r>
+      <w:r>
+        <w:rPr>
+          <w:rFonts w:ascii="Calibri" w:hAnsi="Calibri"/>
+          <w:sz w:val="26"/>
+          <w:szCs w:val="26"/>
+        </w:rPr>
+        <w:t>students now instead are prompted to learn course content before knowledge of</w:t>
+      </w:r>
+      <w:r>
+        <w:rPr>
+          <w:rFonts w:ascii="Calibri" w:hAnsi="Calibri"/>
+          <w:sz w:val="26"/>
+          <w:szCs w:val="26"/>
+        </w:rPr>
+        <w:t xml:space="preserve"> the </w:t>
+      </w:r>
+      <w:r>
+        <w:rPr>
+          <w:rFonts w:ascii="Calibri" w:hAnsi="Calibri"/>
+          <w:sz w:val="26"/>
+          <w:szCs w:val="26"/>
+        </w:rPr>
+        <w:t xml:space="preserve">course </w:t>
+      </w:r>
+      <w:r>
+        <w:rPr>
+          <w:rFonts w:ascii="Calibri" w:hAnsi="Calibri"/>
+          <w:sz w:val="26"/>
+          <w:szCs w:val="26"/>
+        </w:rPr>
+        <w:t>requirements</w:t>
+      </w:r>
+      <w:r>
+        <w:rPr>
+          <w:rFonts w:ascii="Calibri" w:hAnsi="Calibri"/>
+          <w:sz w:val="26"/>
+          <w:szCs w:val="26"/>
+        </w:rPr>
+        <w:t>, in order to keep up to the pace of the course content</w:t>
+      </w:r>
+      <w:r>
+        <w:rPr>
+          <w:rFonts w:ascii="Calibri" w:hAnsi="Calibri"/>
+          <w:sz w:val="26"/>
+          <w:szCs w:val="26"/>
+        </w:rPr>
+        <w:t>.</w:t>
       </w:r>
     </w:p>
     <w:p>
@@ -2194,6 +2266,16 @@
           <w:szCs w:val="26"/>
         </w:rPr>
       </w:pPr>
+    </w:p>
+    <w:p>
+      <w:pPr>
+        <w:jc w:val="both"/>
+        <w:rPr>
+          <w:rFonts w:ascii="Calibri" w:hAnsi="Calibri"/>
+          <w:sz w:val="26"/>
+          <w:szCs w:val="26"/>
+        </w:rPr>
+      </w:pPr>
       <w:r>
         <w:rPr>
           <w:rFonts w:ascii="Calibri" w:hAnsi="Calibri"/>
@@ -2208,7 +2290,23 @@
           <w:sz w:val="26"/>
           <w:szCs w:val="26"/>
         </w:rPr>
-        <w:t>ur project is to create a simple web application for students to view</w:t>
+        <w:t xml:space="preserve">ur project </w:t>
+      </w:r>
+      <w:r>
+        <w:rPr>
+          <w:rFonts w:ascii="Calibri" w:hAnsi="Calibri"/>
+          <w:sz w:val="26"/>
+          <w:szCs w:val="26"/>
+        </w:rPr>
+        <w:t>intends</w:t>
+      </w:r>
+      <w:r>
+        <w:rPr>
+          <w:rFonts w:ascii="Calibri" w:hAnsi="Calibri"/>
+          <w:sz w:val="26"/>
+          <w:szCs w:val="26"/>
+        </w:rPr>
+        <w:t xml:space="preserve"> to create a simple web application for students to view</w:t>
       </w:r>
       <w:r>
         <w:rPr>
@@ -2288,49 +2386,50 @@
           <w:sz w:val="26"/>
           <w:szCs w:val="26"/>
         </w:rPr>
-        <w:t>ahead of time, with the option of being able to export them to their Google or Apple calendar for viewing later. This aims to assist students with the understanding of their course</w:t>
-      </w:r>
-      <w:r>
-        <w:rPr>
-          <w:rFonts w:ascii="Calibri" w:hAnsi="Calibri"/>
-          <w:sz w:val="26"/>
-          <w:szCs w:val="26"/>
-        </w:rPr>
-        <w:t>s</w:t>
-      </w:r>
-      <w:r>
-        <w:rPr>
-          <w:rFonts w:ascii="Calibri" w:hAnsi="Calibri"/>
-          <w:sz w:val="26"/>
-          <w:szCs w:val="26"/>
-        </w:rPr>
-        <w:t xml:space="preserve"> ahead of time</w:t>
-      </w:r>
-      <w:r>
-        <w:rPr>
-          <w:rFonts w:ascii="Calibri" w:hAnsi="Calibri"/>
-          <w:sz w:val="26"/>
-          <w:szCs w:val="26"/>
-        </w:rPr>
-        <w:t xml:space="preserve"> and when</w:t>
-      </w:r>
-      <w:r>
-        <w:rPr>
-          <w:rFonts w:ascii="Calibri" w:hAnsi="Calibri"/>
-          <w:sz w:val="26"/>
-          <w:szCs w:val="26"/>
-        </w:rPr>
-        <w:t xml:space="preserve"> under a tight </w:t>
-      </w:r>
-      <w:r>
-        <w:rPr>
-          <w:rFonts w:ascii="Calibri" w:hAnsi="Calibri"/>
-          <w:sz w:val="26"/>
-          <w:szCs w:val="26"/>
-          <w:highlight w:val="yellow"/>
-        </w:rPr>
-        <w:t>schedule.</w:t>
-      </w:r>
+        <w:t>ahead of time, with the option of being able to export them to their Google or Apple calendar</w:t>
+      </w:r>
+      <w:r>
+        <w:rPr>
+          <w:rFonts w:ascii="Calibri" w:hAnsi="Calibri"/>
+          <w:sz w:val="26"/>
+          <w:szCs w:val="26"/>
+        </w:rPr>
+        <w:t>/iCal</w:t>
+      </w:r>
+      <w:r>
+        <w:rPr>
+          <w:rFonts w:ascii="Calibri" w:hAnsi="Calibri"/>
+          <w:sz w:val="26"/>
+          <w:szCs w:val="26"/>
+        </w:rPr>
+        <w:t xml:space="preserve"> for viewing later. </w:t>
+      </w:r>
+      <w:r>
+        <w:rPr>
+          <w:rFonts w:ascii="Calibri" w:hAnsi="Calibri"/>
+          <w:sz w:val="26"/>
+          <w:szCs w:val="26"/>
+        </w:rPr>
+        <w:t>Ultimately t</w:t>
+      </w:r>
+      <w:r>
+        <w:rPr>
+          <w:rFonts w:ascii="Calibri" w:hAnsi="Calibri"/>
+          <w:sz w:val="26"/>
+          <w:szCs w:val="26"/>
+        </w:rPr>
+        <w:t xml:space="preserve">his aims to assist students </w:t>
+      </w:r>
+      <w:r>
+        <w:rPr>
+          <w:rFonts w:ascii="Calibri" w:hAnsi="Calibri"/>
+          <w:sz w:val="26"/>
+          <w:szCs w:val="26"/>
+        </w:rPr>
+        <w:t>in being prepared for their courses and provide a swift service so more time can be dedicated towards study.</w:t>
+      </w:r>
+      <w:bookmarkStart w:id="2" w:name="_GoBack"/>
+      <w:bookmarkEnd w:id="2"/>
     </w:p>
     <w:p>
       <w:pPr>
@@ -2346,7 +2445,7 @@
         </w:rPr>
         <w:br w:type="column"/>
       </w:r>
-      <w:bookmarkStart w:id="2" w:name="_Toc415371803"/>
+      <w:bookmarkStart w:id="3" w:name="_Toc415371803"/>
       <w:r>
         <w:rPr>
           <w:b w:val="0"/>
@@ -2360,7 +2459,7 @@
         </w:rPr>
         <w:t>: Introduction</w:t>
       </w:r>
-      <w:bookmarkEnd w:id="2"/>
+      <w:bookmarkEnd w:id="3"/>
     </w:p>
     <w:p>
       <w:pPr>
@@ -2645,15 +2744,47 @@
           <w:sz w:val="26"/>
           <w:szCs w:val="26"/>
         </w:rPr>
-        <w:t>Specifically o</w:t>
-      </w:r>
-      <w:r>
-        <w:rPr>
-          <w:rFonts w:ascii="Calibri" w:hAnsi="Calibri"/>
-          <w:sz w:val="26"/>
-          <w:szCs w:val="26"/>
-        </w:rPr>
-        <w:t xml:space="preserve">ur application aims to serve students wanting to summarise their WebCMS3 course due dates ahead of time. </w:t>
+        <w:t>Primarily</w:t>
+      </w:r>
+      <w:r>
+        <w:rPr>
+          <w:rFonts w:ascii="Calibri" w:hAnsi="Calibri"/>
+          <w:sz w:val="26"/>
+          <w:szCs w:val="26"/>
+        </w:rPr>
+        <w:t xml:space="preserve"> o</w:t>
+      </w:r>
+      <w:r>
+        <w:rPr>
+          <w:rFonts w:ascii="Calibri" w:hAnsi="Calibri"/>
+          <w:sz w:val="26"/>
+          <w:szCs w:val="26"/>
+        </w:rPr>
+        <w:t xml:space="preserve">ur application </w:t>
+      </w:r>
+      <w:r>
+        <w:rPr>
+          <w:rFonts w:ascii="Calibri" w:hAnsi="Calibri"/>
+          <w:sz w:val="26"/>
+          <w:szCs w:val="26"/>
+        </w:rPr>
+        <w:t>is targeted towards</w:t>
+      </w:r>
+      <w:r>
+        <w:rPr>
+          <w:rFonts w:ascii="Calibri" w:hAnsi="Calibri"/>
+          <w:sz w:val="26"/>
+          <w:szCs w:val="26"/>
+        </w:rPr>
+        <w:t xml:space="preserve"> students wanting to summarise their WebCMS3 course due dates ahead of time.</w:t>
+      </w:r>
+      <w:r>
+        <w:rPr>
+          <w:rFonts w:ascii="Calibri" w:hAnsi="Calibri"/>
+          <w:sz w:val="26"/>
+          <w:szCs w:val="26"/>
+        </w:rPr>
+        <w:t xml:space="preserve"> </w:t>
       </w:r>
       <w:r>
         <w:rPr>
@@ -2677,16 +2808,39 @@
           <w:sz w:val="26"/>
           <w:szCs w:val="26"/>
         </w:rPr>
-        <w:t>on is single</w:t>
-      </w:r>
-      <w:r>
-        <w:rPr>
-          <w:rFonts w:ascii="Calibri" w:hAnsi="Calibri"/>
-          <w:sz w:val="26"/>
-          <w:szCs w:val="26"/>
-          <w:highlight w:val="yellow"/>
-        </w:rPr>
-        <w:t>-use</w:t>
+        <w:t xml:space="preserve">on </w:t>
+      </w:r>
+      <w:r>
+        <w:rPr>
+          <w:rFonts w:ascii="Calibri" w:hAnsi="Calibri"/>
+          <w:sz w:val="26"/>
+          <w:szCs w:val="26"/>
+        </w:rPr>
+        <w:t>provides a</w:t>
+      </w:r>
+      <w:r>
+        <w:rPr>
+          <w:rFonts w:ascii="Calibri" w:hAnsi="Calibri"/>
+          <w:sz w:val="26"/>
+          <w:szCs w:val="26"/>
+        </w:rPr>
+        <w:t xml:space="preserve"> </w:t>
+      </w:r>
+      <w:r>
+        <w:rPr>
+          <w:rFonts w:ascii="Calibri" w:hAnsi="Calibri"/>
+          <w:sz w:val="26"/>
+          <w:szCs w:val="26"/>
+        </w:rPr>
+        <w:t>single-use</w:t>
+      </w:r>
+      <w:r>
+        <w:rPr>
+          <w:rFonts w:ascii="Calibri" w:hAnsi="Calibri"/>
+          <w:sz w:val="26"/>
+          <w:szCs w:val="26"/>
+        </w:rPr>
+        <w:t xml:space="preserve"> service</w:t>
       </w:r>
       <w:r>
         <w:rPr>
@@ -2726,7 +2880,39 @@
           <w:sz w:val="26"/>
           <w:szCs w:val="26"/>
         </w:rPr>
-        <w:t>ata will be temporarily stored during a session, and once finished will be handed over to a respective calendar API and deleted from our system.</w:t>
+        <w:t>ata will be temporarily stored during a session, and once finished</w:t>
+      </w:r>
+      <w:r>
+        <w:rPr>
+          <w:rFonts w:ascii="Calibri" w:hAnsi="Calibri"/>
+          <w:sz w:val="26"/>
+          <w:szCs w:val="26"/>
+        </w:rPr>
+        <w:t>, it</w:t>
+      </w:r>
+      <w:r>
+        <w:rPr>
+          <w:rFonts w:ascii="Calibri" w:hAnsi="Calibri"/>
+          <w:sz w:val="26"/>
+          <w:szCs w:val="26"/>
+        </w:rPr>
+        <w:t xml:space="preserve"> will be handed over to a respective calendar API and</w:t>
+      </w:r>
+      <w:r>
+        <w:rPr>
+          <w:rFonts w:ascii="Calibri" w:hAnsi="Calibri"/>
+          <w:sz w:val="26"/>
+          <w:szCs w:val="26"/>
+        </w:rPr>
+        <w:t xml:space="preserve"> then</w:t>
+      </w:r>
+      <w:r>
+        <w:rPr>
+          <w:rFonts w:ascii="Calibri" w:hAnsi="Calibri"/>
+          <w:sz w:val="26"/>
+          <w:szCs w:val="26"/>
+        </w:rPr>
+        <w:t xml:space="preserve"> deleted from our system.</w:t>
       </w:r>
     </w:p>
     <w:p>
@@ -2756,7 +2942,97 @@
           <w:sz w:val="26"/>
           <w:szCs w:val="26"/>
         </w:rPr>
-        <w:t>Since the web application will be run using the local computer address on a computer, the main hardware is targeted towards a computer that can use a Linux machine, however so long as the computer has access to the software Java and Python version 3.7+ then any system could use the application.</w:t>
+        <w:t>Currently</w:t>
+      </w:r>
+      <w:r>
+        <w:rPr>
+          <w:rFonts w:ascii="Calibri" w:hAnsi="Calibri"/>
+          <w:color w:val="000000" w:themeColor="text1"/>
+          <w:sz w:val="26"/>
+          <w:szCs w:val="26"/>
+        </w:rPr>
+        <w:t xml:space="preserve"> the web application</w:t>
+      </w:r>
+      <w:r>
+        <w:rPr>
+          <w:rFonts w:ascii="Calibri" w:hAnsi="Calibri"/>
+          <w:color w:val="000000" w:themeColor="text1"/>
+          <w:sz w:val="26"/>
+          <w:szCs w:val="26"/>
+        </w:rPr>
+        <w:t xml:space="preserve"> is intended</w:t>
+      </w:r>
+      <w:r>
+        <w:rPr>
+          <w:rFonts w:ascii="Calibri" w:hAnsi="Calibri"/>
+          <w:color w:val="000000" w:themeColor="text1"/>
+          <w:sz w:val="26"/>
+          <w:szCs w:val="26"/>
+        </w:rPr>
+        <w:t xml:space="preserve"> </w:t>
+      </w:r>
+      <w:r>
+        <w:rPr>
+          <w:rFonts w:ascii="Calibri" w:hAnsi="Calibri"/>
+          <w:color w:val="000000" w:themeColor="text1"/>
+          <w:sz w:val="26"/>
+          <w:szCs w:val="26"/>
+        </w:rPr>
+        <w:t>to be executed</w:t>
+      </w:r>
+      <w:r>
+        <w:rPr>
+          <w:rFonts w:ascii="Calibri" w:hAnsi="Calibri"/>
+          <w:color w:val="000000" w:themeColor="text1"/>
+          <w:sz w:val="26"/>
+          <w:szCs w:val="26"/>
+        </w:rPr>
+        <w:t xml:space="preserve"> using the local </w:t>
+      </w:r>
+      <w:r>
+        <w:rPr>
+          <w:rFonts w:ascii="Calibri" w:hAnsi="Calibri"/>
+          <w:color w:val="000000" w:themeColor="text1"/>
+          <w:sz w:val="26"/>
+          <w:szCs w:val="26"/>
+        </w:rPr>
+        <w:t xml:space="preserve">computer address on a computer, hence </w:t>
+      </w:r>
+      <w:r>
+        <w:rPr>
+          <w:rFonts w:ascii="Calibri" w:hAnsi="Calibri"/>
+          <w:color w:val="000000" w:themeColor="text1"/>
+          <w:sz w:val="26"/>
+          <w:szCs w:val="26"/>
+        </w:rPr>
+        <w:t>the main hardware is targeted towards a comput</w:t>
+      </w:r>
+      <w:r>
+        <w:rPr>
+          <w:rFonts w:ascii="Calibri" w:hAnsi="Calibri"/>
+          <w:color w:val="000000" w:themeColor="text1"/>
+          <w:sz w:val="26"/>
+          <w:szCs w:val="26"/>
+        </w:rPr>
+        <w:t>er that can use a Linux machine.</w:t>
+      </w:r>
+      <w:r>
+        <w:rPr>
+          <w:rFonts w:ascii="Calibri" w:hAnsi="Calibri"/>
+          <w:color w:val="000000" w:themeColor="text1"/>
+          <w:sz w:val="26"/>
+          <w:szCs w:val="26"/>
+        </w:rPr>
+        <w:t xml:space="preserve"> H</w:t>
+      </w:r>
+      <w:r>
+        <w:rPr>
+          <w:rFonts w:ascii="Calibri" w:hAnsi="Calibri"/>
+          <w:color w:val="000000" w:themeColor="text1"/>
+          <w:sz w:val="26"/>
+          <w:szCs w:val="26"/>
+        </w:rPr>
+        <w:t>owever so long as the computer has access to the software Java and Python version 3.7+ then any system could use the application.</w:t>
       </w:r>
     </w:p>
     <w:p>
@@ -3188,15 +3464,7 @@
                                 <w:sz w:val="26"/>
                                 <w:szCs w:val="26"/>
                               </w:rPr>
-                              <w:t>Straight Edges = External Application</w:t>
-                            </w:r>
-                            <w:r>
-                              <w:rPr>
-                                <w:rFonts w:ascii="Calibri" w:hAnsi="Calibri"/>
-                                <w:sz w:val="26"/>
-                                <w:szCs w:val="26"/>
-                              </w:rPr>
-                              <w:t>/Entities</w:t>
+                              <w:t>Straight Edges = External Application/Entities</w:t>
                             </w:r>
                           </w:p>
                           <w:p>
@@ -3232,15 +3500,7 @@
                                 <w:sz w:val="26"/>
                                 <w:szCs w:val="26"/>
                               </w:rPr>
-                              <w:t xml:space="preserve">Circle = </w:t>
-                            </w:r>
-                            <w:r>
-                              <w:rPr>
-                                <w:rFonts w:ascii="Calibri" w:hAnsi="Calibri"/>
-                                <w:sz w:val="26"/>
-                                <w:szCs w:val="26"/>
-                              </w:rPr>
-                              <w:t>Web Interfaces/Templates</w:t>
+                              <w:t>Circle = Web Interfaces/Templates</w:t>
                             </w:r>
                           </w:p>
                           <w:p>
@@ -3258,17 +3518,7 @@
                                 <w:sz w:val="26"/>
                                 <w:szCs w:val="26"/>
                               </w:rPr>
-                              <w:t xml:space="preserve">Cylinder </w:t>
-                            </w:r>
-                            <w:bookmarkStart w:id="3" w:name="_GoBack"/>
-                            <w:bookmarkEnd w:id="3"/>
-                            <w:r>
-                              <w:rPr>
-                                <w:rFonts w:ascii="Calibri" w:hAnsi="Calibri"/>
-                                <w:sz w:val="26"/>
-                                <w:szCs w:val="26"/>
-                              </w:rPr>
-                              <w:t>= Database</w:t>
+                              <w:t>Cylinder = Database</w:t>
                             </w:r>
                           </w:p>
                           <w:p>
@@ -3298,13 +3548,13 @@
               </wp:anchor>
             </w:drawing>
           </mc:Choice>
-          <mc:Fallback>
+          <mc:Fallback xmlns:w16se="http://schemas.microsoft.com/office/word/2015/wordml/symex" xmlns:w16cid="http://schemas.microsoft.com/office/word/2016/wordml/cid" xmlns:w15="http://schemas.microsoft.com/office/word/2012/wordml" xmlns:am3d="http://schemas.microsoft.com/office/drawing/2017/model3d" xmlns:aink="http://schemas.microsoft.com/office/drawing/2016/ink" xmlns:cx8="http://schemas.microsoft.com/office/drawing/2016/5/14/chartex" xmlns:cx7="http://schemas.microsoft.com/office/drawing/2016/5/13/chartex" xmlns:cx6="http://schemas.microsoft.com/office/drawing/2016/5/12/chartex" xmlns:cx5="http://schemas.microsoft.com/office/drawing/2016/5/11/chartex" xmlns:cx4="http://schemas.microsoft.com/office/drawing/2016/5/10/chartex" xmlns:cx3="http://schemas.microsoft.com/office/drawing/2016/5/9/chartex" xmlns:cx2="http://schemas.microsoft.com/office/drawing/2015/10/21/chartex" xmlns:cx1="http://schemas.microsoft.com/office/drawing/2015/9/8/chartex" xmlns:cx="http://schemas.microsoft.com/office/drawing/2014/chartex">
             <w:pict>
-              <v:shapetype id="_x0000_t202" coordsize="21600,21600" o:spt="202" path="m0,0l0,21600,21600,21600,21600,0xe">
+              <v:shapetype w14:anchorId="64B498A7" id="_x0000_t202" coordsize="21600,21600" o:spt="202" path="m,l,21600r21600,l21600,xe">
                 <v:stroke joinstyle="miter"/>
                 <v:path gradientshapeok="t" o:connecttype="rect"/>
               </v:shapetype>
-              <v:shape id="Text Box 13" o:spid="_x0000_s1026" type="#_x0000_t202" style="position:absolute;margin-left:63pt;margin-top:1.65pt;width:279pt;height:135pt;z-index:251672576;visibility:visible;mso-wrap-style:square;mso-width-percent:0;mso-height-percent:0;mso-wrap-distance-left:9pt;mso-wrap-distance-top:0;mso-wrap-distance-right:9pt;mso-wrap-distance-bottom:0;mso-position-horizontal:absolute;mso-position-horizontal-relative:text;mso-position-vertical:absolute;mso-position-vertical-relative:text;mso-width-percent:0;mso-height-percent:0;mso-width-relative:margin;mso-height-relative:margin;v-text-anchor:top" o:gfxdata="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" filled="f" strokecolor="black [3213]">
+              <v:shape id="Text Box 13" o:spid="_x0000_s1026" type="#_x0000_t202" style="position:absolute;margin-left:63pt;margin-top:1.65pt;width:279pt;height:135pt;z-index:251672576;visibility:visible;mso-wrap-style:square;mso-width-percent:0;mso-height-percent:0;mso-wrap-distance-left:9pt;mso-wrap-distance-top:0;mso-wrap-distance-right:9pt;mso-wrap-distance-bottom:0;mso-position-horizontal:absolute;mso-position-horizontal-relative:text;mso-position-vertical:absolute;mso-position-vertical-relative:text;mso-width-percent:0;mso-height-percent:0;mso-width-relative:margin;mso-height-relative:margin;v-text-anchor:top" o:gfxdata="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" filled="f" strokecolor="black [3213]">
                 <v:textbox>
                   <w:txbxContent>
                     <w:p>
@@ -3342,15 +3592,7 @@
                           <w:sz w:val="26"/>
                           <w:szCs w:val="26"/>
                         </w:rPr>
-                        <w:t>Straight Edges = External Application</w:t>
-                      </w:r>
-                      <w:r>
-                        <w:rPr>
-                          <w:rFonts w:ascii="Calibri" w:hAnsi="Calibri"/>
-                          <w:sz w:val="26"/>
-                          <w:szCs w:val="26"/>
-                        </w:rPr>
-                        <w:t>/Entities</w:t>
+                        <w:t>Straight Edges = External Application/Entities</w:t>
                       </w:r>
                     </w:p>
                     <w:p>
@@ -3386,15 +3628,7 @@
                           <w:sz w:val="26"/>
                           <w:szCs w:val="26"/>
                         </w:rPr>
-                        <w:t xml:space="preserve">Circle = </w:t>
-                      </w:r>
-                      <w:r>
-                        <w:rPr>
-                          <w:rFonts w:ascii="Calibri" w:hAnsi="Calibri"/>
-                          <w:sz w:val="26"/>
-                          <w:szCs w:val="26"/>
-                        </w:rPr>
-                        <w:t>Web Interfaces/Templates</w:t>
+                        <w:t>Circle = Web Interfaces/Templates</w:t>
                       </w:r>
                     </w:p>
                     <w:p>
@@ -3412,17 +3646,7 @@
                           <w:sz w:val="26"/>
                           <w:szCs w:val="26"/>
                         </w:rPr>
-                        <w:t xml:space="preserve">Cylinder </w:t>
-                      </w:r>
-                      <w:bookmarkStart w:id="4" w:name="_GoBack"/>
-                      <w:bookmarkEnd w:id="4"/>
-                      <w:r>
-                        <w:rPr>
-                          <w:rFonts w:ascii="Calibri" w:hAnsi="Calibri"/>
-                          <w:sz w:val="26"/>
-                          <w:szCs w:val="26"/>
-                        </w:rPr>
-                        <w:t>= Database</w:t>
+                        <w:t>Cylinder = Database</w:t>
                       </w:r>
                     </w:p>
                     <w:p>
@@ -3457,7 +3681,7 @@
         </w:rPr>
         <w:br w:type="column"/>
       </w:r>
-      <w:bookmarkStart w:id="5" w:name="_Toc415371804"/>
+      <w:bookmarkStart w:id="4" w:name="_Toc415371804"/>
       <w:r>
         <w:rPr>
           <w:b w:val="0"/>
@@ -3467,7 +3691,7 @@
         <w:lastRenderedPageBreak/>
         <w:t>Software Architecture: Back-End</w:t>
       </w:r>
-      <w:bookmarkEnd w:id="5"/>
+      <w:bookmarkEnd w:id="4"/>
     </w:p>
     <w:p>
       <w:pPr>
@@ -3565,15 +3789,15 @@
           <w:sz w:val="26"/>
           <w:szCs w:val="26"/>
         </w:rPr>
-        <w:t xml:space="preserve"> for our server, it will streamline the process of using the objects that represent an assessment and simplifies the other features of which</w:t>
-      </w:r>
-      <w:r>
-        <w:rPr>
-          <w:rFonts w:ascii="Calibri" w:hAnsi="Calibri"/>
-          <w:sz w:val="26"/>
-          <w:szCs w:val="26"/>
-        </w:rPr>
-        <w:t>,</w:t>
+        <w:t xml:space="preserve"> for our server, it will streamline the process of using the objects that represent an assessment and simplifies the other features </w:t>
+      </w:r>
+      <w:r>
+        <w:rPr>
+          <w:rFonts w:ascii="Calibri" w:hAnsi="Calibri"/>
+          <w:sz w:val="26"/>
+          <w:szCs w:val="26"/>
+        </w:rPr>
+        <w:t>that</w:t>
       </w:r>
       <w:r>
         <w:rPr>
@@ -3607,6 +3831,16 @@
         </w:rPr>
         <w:t>so the tools and data sources can be used effectively.</w:t>
       </w:r>
+    </w:p>
+    <w:p>
+      <w:pPr>
+        <w:jc w:val="both"/>
+        <w:rPr>
+          <w:rFonts w:ascii="Calibri" w:hAnsi="Calibri"/>
+          <w:sz w:val="26"/>
+          <w:szCs w:val="26"/>
+        </w:rPr>
+      </w:pPr>
     </w:p>
     <w:p>
       <w:pPr>
@@ -3749,7 +3983,31 @@
           <w:sz w:val="26"/>
           <w:szCs w:val="26"/>
         </w:rPr>
-        <w:t>the calendar events for all course assessments are automatically imported.</w:t>
+        <w:t xml:space="preserve">through the use of the </w:t>
+      </w:r>
+      <w:r>
+        <w:rPr>
+          <w:rFonts w:ascii="Calibri" w:hAnsi="Calibri"/>
+          <w:sz w:val="26"/>
+          <w:szCs w:val="26"/>
+        </w:rPr>
+        <w:t xml:space="preserve">Python </w:t>
+      </w:r>
+      <w:r>
+        <w:rPr>
+          <w:rFonts w:ascii="Calibri" w:hAnsi="Calibri"/>
+          <w:sz w:val="26"/>
+          <w:szCs w:val="26"/>
+        </w:rPr>
+        <w:t>“oauth2client” library, the calendar automatically requests &amp; updates</w:t>
+      </w:r>
+      <w:r>
+        <w:rPr>
+          <w:rFonts w:ascii="Calibri" w:hAnsi="Calibri"/>
+          <w:sz w:val="26"/>
+          <w:szCs w:val="26"/>
+        </w:rPr>
+        <w:t>.</w:t>
       </w:r>
     </w:p>
     <w:p>
@@ -3796,7 +4054,55 @@
           <w:sz w:val="26"/>
           <w:szCs w:val="26"/>
         </w:rPr>
-        <w:t>if a student would prefer to use Apple’s calendar, a “.ics” file will be generated by our application, which can then be manually added to a calendar.</w:t>
+        <w:t xml:space="preserve">if a student would prefer to use Apple’s calendar, </w:t>
+      </w:r>
+      <w:r>
+        <w:rPr>
+          <w:rFonts w:ascii="Calibri" w:hAnsi="Calibri"/>
+          <w:sz w:val="26"/>
+          <w:szCs w:val="26"/>
+        </w:rPr>
+        <w:t xml:space="preserve">our application will then convert the current data into an “.csv” file then into </w:t>
+      </w:r>
+      <w:r>
+        <w:rPr>
+          <w:rFonts w:ascii="Calibri" w:hAnsi="Calibri"/>
+          <w:sz w:val="26"/>
+          <w:szCs w:val="26"/>
+        </w:rPr>
+        <w:t>a</w:t>
+      </w:r>
+      <w:r>
+        <w:rPr>
+          <w:rFonts w:ascii="Calibri" w:hAnsi="Calibri"/>
+          <w:sz w:val="26"/>
+          <w:szCs w:val="26"/>
+        </w:rPr>
+        <w:t>n</w:t>
+      </w:r>
+      <w:r>
+        <w:rPr>
+          <w:rFonts w:ascii="Calibri" w:hAnsi="Calibri"/>
+          <w:sz w:val="26"/>
+          <w:szCs w:val="26"/>
+        </w:rPr>
+        <w:t xml:space="preserve"> “.ics” file</w:t>
+      </w:r>
+      <w:r>
+        <w:rPr>
+          <w:rFonts w:ascii="Calibri" w:hAnsi="Calibri"/>
+          <w:sz w:val="26"/>
+          <w:szCs w:val="26"/>
+        </w:rPr>
+        <w:t xml:space="preserve">, </w:t>
+      </w:r>
+      <w:r>
+        <w:rPr>
+          <w:rFonts w:ascii="Calibri" w:hAnsi="Calibri"/>
+          <w:sz w:val="26"/>
+          <w:szCs w:val="26"/>
+        </w:rPr>
+        <w:t>which can then be manually added to a calendar.</w:t>
       </w:r>
     </w:p>
     <w:p>
@@ -3855,15 +4161,89 @@
           <w:sz w:val="26"/>
           <w:szCs w:val="26"/>
         </w:rPr>
-        <w:t>Our intended process to achieve this is as follows</w:t>
-      </w:r>
-      <w:r>
-        <w:rPr>
-          <w:rFonts w:ascii="Calibri" w:hAnsi="Calibri"/>
-          <w:sz w:val="26"/>
-          <w:szCs w:val="26"/>
-        </w:rPr>
-        <w:t xml:space="preserve">, with bolded portions representing </w:t>
+        <w:t>The web scraper will use the Python “Beautiful Soup” library to extract data from webpages</w:t>
+      </w:r>
+      <w:r>
+        <w:rPr>
+          <w:rFonts w:ascii="Calibri" w:hAnsi="Calibri"/>
+          <w:sz w:val="26"/>
+          <w:szCs w:val="26"/>
+        </w:rPr>
+        <w:t xml:space="preserve"> while the PDF scraper will use the Python “tabula-py” module</w:t>
+      </w:r>
+      <w:r>
+        <w:rPr>
+          <w:rFonts w:ascii="Calibri" w:hAnsi="Calibri"/>
+          <w:sz w:val="26"/>
+          <w:szCs w:val="26"/>
+        </w:rPr>
+        <w:t xml:space="preserve">. Overall </w:t>
+      </w:r>
+      <w:r>
+        <w:rPr>
+          <w:rFonts w:ascii="Calibri" w:hAnsi="Calibri"/>
+          <w:sz w:val="26"/>
+          <w:szCs w:val="26"/>
+        </w:rPr>
+        <w:t>intended process to achieve this is</w:t>
+      </w:r>
+      <w:r>
+        <w:rPr>
+          <w:rFonts w:ascii="Calibri" w:hAnsi="Calibri"/>
+          <w:sz w:val="26"/>
+          <w:szCs w:val="26"/>
+        </w:rPr>
+        <w:t>,</w:t>
+      </w:r>
+      <w:r>
+        <w:rPr>
+          <w:rFonts w:ascii="Calibri" w:hAnsi="Calibri"/>
+          <w:sz w:val="26"/>
+          <w:szCs w:val="26"/>
+        </w:rPr>
+        <w:t xml:space="preserve"> follows</w:t>
+      </w:r>
+      <w:r>
+        <w:rPr>
+          <w:rFonts w:ascii="Calibri" w:hAnsi="Calibri"/>
+          <w:sz w:val="26"/>
+          <w:szCs w:val="26"/>
+        </w:rPr>
+        <w:t>:</w:t>
+      </w:r>
+    </w:p>
+    <w:p>
+      <w:pPr>
+        <w:jc w:val="both"/>
+        <w:rPr>
+          <w:rFonts w:ascii="Calibri" w:hAnsi="Calibri"/>
+          <w:sz w:val="26"/>
+          <w:szCs w:val="26"/>
+        </w:rPr>
+      </w:pPr>
+      <w:r>
+        <w:rPr>
+          <w:rFonts w:ascii="Calibri" w:hAnsi="Calibri"/>
+          <w:sz w:val="26"/>
+          <w:szCs w:val="26"/>
+        </w:rPr>
+        <w:t>(</w:t>
+      </w:r>
+      <w:r>
+        <w:rPr>
+          <w:rFonts w:ascii="Calibri" w:hAnsi="Calibri"/>
+          <w:sz w:val="26"/>
+          <w:szCs w:val="26"/>
+        </w:rPr>
+        <w:t>B</w:t>
+      </w:r>
+      <w:r>
+        <w:rPr>
+          <w:rFonts w:ascii="Calibri" w:hAnsi="Calibri"/>
+          <w:sz w:val="26"/>
+          <w:szCs w:val="26"/>
+        </w:rPr>
+        <w:t xml:space="preserve">olded portions represent </w:t>
       </w:r>
       <w:r>
         <w:rPr>
@@ -3879,7 +4259,15 @@
           <w:sz w:val="26"/>
           <w:szCs w:val="26"/>
         </w:rPr>
-        <w:t>:</w:t>
+        <w:t xml:space="preserve"> on Raisin’s web browser</w:t>
+      </w:r>
+      <w:r>
+        <w:rPr>
+          <w:rFonts w:ascii="Calibri" w:hAnsi="Calibri"/>
+          <w:sz w:val="26"/>
+          <w:szCs w:val="26"/>
+        </w:rPr>
+        <w:t>)</w:t>
       </w:r>
     </w:p>
     <w:p>
@@ -4242,7 +4630,23 @@
           <w:sz w:val="26"/>
           <w:szCs w:val="26"/>
         </w:rPr>
-        <w:t>If the course outline is a PDF, Python module tabula-py extracts all tables</w:t>
+        <w:t xml:space="preserve">If the course outline is a PDF, </w:t>
+      </w:r>
+      <w:r>
+        <w:rPr>
+          <w:rFonts w:ascii="Calibri" w:hAnsi="Calibri"/>
+          <w:sz w:val="26"/>
+          <w:szCs w:val="26"/>
+        </w:rPr>
+        <w:t>the PDF scraper is initiated, extracting</w:t>
+      </w:r>
+      <w:r>
+        <w:rPr>
+          <w:rFonts w:ascii="Calibri" w:hAnsi="Calibri"/>
+          <w:sz w:val="26"/>
+          <w:szCs w:val="26"/>
+        </w:rPr>
+        <w:t xml:space="preserve"> all tables</w:t>
       </w:r>
       <w:r>
         <w:rPr>
@@ -4313,7 +4717,23 @@
           <w:sz w:val="26"/>
           <w:szCs w:val="26"/>
         </w:rPr>
-        <w:t xml:space="preserve">oints. These are each searched for instances of “Assignment X” or “X due” or “X exam” etc. </w:t>
+        <w:t>oints. These are each searched for instances of “Assignment X” or “X due” or “X exam”</w:t>
+      </w:r>
+      <w:r>
+        <w:rPr>
+          <w:rFonts w:ascii="Calibri" w:hAnsi="Calibri"/>
+          <w:sz w:val="26"/>
+          <w:szCs w:val="26"/>
+        </w:rPr>
+        <w:t>,</w:t>
+      </w:r>
+      <w:r>
+        <w:rPr>
+          <w:rFonts w:ascii="Calibri" w:hAnsi="Calibri"/>
+          <w:sz w:val="26"/>
+          <w:szCs w:val="26"/>
+        </w:rPr>
+        <w:t xml:space="preserve"> etc. </w:t>
       </w:r>
     </w:p>
     <w:p>
@@ -4514,7 +4934,7 @@
         </w:rPr>
         <w:br w:type="column"/>
       </w:r>
-      <w:bookmarkStart w:id="6" w:name="_Toc415371805"/>
+      <w:bookmarkStart w:id="5" w:name="_Toc415371805"/>
       <w:r>
         <w:rPr>
           <w:b w:val="0"/>
@@ -4524,7 +4944,7 @@
         <w:lastRenderedPageBreak/>
         <w:t>Software Architecture: Front-End</w:t>
       </w:r>
-      <w:bookmarkEnd w:id="6"/>
+      <w:bookmarkEnd w:id="5"/>
     </w:p>
     <w:p>
       <w:pPr>
@@ -4890,7 +5310,7 @@
       <w:r>
         <w:br w:type="column"/>
       </w:r>
-      <w:bookmarkStart w:id="7" w:name="_Toc415371806"/>
+      <w:bookmarkStart w:id="6" w:name="_Toc415371806"/>
       <w:r>
         <w:rPr>
           <w:b w:val="0"/>
@@ -4900,7 +5320,7 @@
         <w:lastRenderedPageBreak/>
         <w:t>Initial Software Design</w:t>
       </w:r>
-      <w:bookmarkEnd w:id="7"/>
+      <w:bookmarkEnd w:id="6"/>
     </w:p>
     <w:p>
       <w:pPr>
@@ -4917,15 +5337,95 @@
           <w:sz w:val="26"/>
           <w:szCs w:val="26"/>
         </w:rPr>
-        <w:t>In order to fulfil the purpose of our application, the features that our application will need to provide have been deconstructed into user stories. These user stories will be hand</w:t>
-      </w:r>
-      <w:r>
-        <w:rPr>
-          <w:rFonts w:ascii="Calibri" w:hAnsi="Calibri"/>
-          <w:sz w:val="26"/>
-          <w:szCs w:val="26"/>
-        </w:rPr>
-        <w:t>led in our system in the manner that Figure 5.1 indicates.</w:t>
+        <w:t>In order to fulfil the purpose of our application, the features that our application will need to provide have been deconstructed into user stories. The</w:t>
+      </w:r>
+      <w:r>
+        <w:rPr>
+          <w:rFonts w:ascii="Calibri" w:hAnsi="Calibri"/>
+          <w:sz w:val="26"/>
+          <w:szCs w:val="26"/>
+        </w:rPr>
+        <w:t xml:space="preserve"> relationships between the entities within these</w:t>
+      </w:r>
+      <w:r>
+        <w:rPr>
+          <w:rFonts w:ascii="Calibri" w:hAnsi="Calibri"/>
+          <w:sz w:val="26"/>
+          <w:szCs w:val="26"/>
+        </w:rPr>
+        <w:t xml:space="preserve"> user stories will be hand</w:t>
+      </w:r>
+      <w:r>
+        <w:rPr>
+          <w:rFonts w:ascii="Calibri" w:hAnsi="Calibri"/>
+          <w:sz w:val="26"/>
+          <w:szCs w:val="26"/>
+        </w:rPr>
+        <w:t xml:space="preserve">led </w:t>
+      </w:r>
+      <w:r>
+        <w:rPr>
+          <w:rFonts w:ascii="Calibri" w:hAnsi="Calibri"/>
+          <w:sz w:val="26"/>
+          <w:szCs w:val="26"/>
+        </w:rPr>
+        <w:t>treated by our application as</w:t>
+      </w:r>
+      <w:r>
+        <w:rPr>
+          <w:rFonts w:ascii="Calibri" w:hAnsi="Calibri"/>
+          <w:sz w:val="26"/>
+          <w:szCs w:val="26"/>
+        </w:rPr>
+        <w:t xml:space="preserve"> Figure 5.1 indicates</w:t>
+      </w:r>
+      <w:r>
+        <w:rPr>
+          <w:rFonts w:ascii="Calibri" w:hAnsi="Calibri"/>
+          <w:sz w:val="26"/>
+          <w:szCs w:val="26"/>
+        </w:rPr>
+        <w:t>, while realistically on the back-end, the connections between these</w:t>
+      </w:r>
+      <w:r>
+        <w:rPr>
+          <w:rFonts w:ascii="Calibri" w:hAnsi="Calibri"/>
+          <w:sz w:val="26"/>
+          <w:szCs w:val="26"/>
+        </w:rPr>
+        <w:t xml:space="preserve"> entities</w:t>
+      </w:r>
+      <w:r>
+        <w:rPr>
+          <w:rFonts w:ascii="Calibri" w:hAnsi="Calibri"/>
+          <w:sz w:val="26"/>
+          <w:szCs w:val="26"/>
+        </w:rPr>
+        <w:t xml:space="preserve"> </w:t>
+      </w:r>
+      <w:r>
+        <w:rPr>
+          <w:rFonts w:ascii="Calibri" w:hAnsi="Calibri"/>
+          <w:sz w:val="26"/>
+          <w:szCs w:val="26"/>
+        </w:rPr>
+        <w:t>w</w:t>
+      </w:r>
+      <w:r>
+        <w:rPr>
+          <w:rFonts w:ascii="Calibri" w:hAnsi="Calibri"/>
+          <w:sz w:val="26"/>
+          <w:szCs w:val="26"/>
+        </w:rPr>
+        <w:t>ill operate as viewed in Figure 5.2</w:t>
+      </w:r>
+      <w:r>
+        <w:rPr>
+          <w:rFonts w:ascii="Calibri" w:hAnsi="Calibri"/>
+          <w:sz w:val="26"/>
+          <w:szCs w:val="26"/>
+        </w:rPr>
+        <w:t>.</w:t>
       </w:r>
     </w:p>
     <w:p>
@@ -4937,6 +5437,66 @@
           <w:szCs w:val="26"/>
         </w:rPr>
       </w:pPr>
+      <w:r>
+        <w:rPr>
+          <w:noProof/>
+          <w:lang w:val="en-US"/>
+        </w:rPr>
+        <w:drawing>
+          <wp:anchor distT="0" distB="0" distL="114300" distR="114300" simplePos="0" relativeHeight="251658240" behindDoc="0" locked="0" layoutInCell="1" allowOverlap="1" wp14:anchorId="3357FCBA" wp14:editId="06E5BA13">
+            <wp:simplePos x="0" y="0"/>
+            <wp:positionH relativeFrom="column">
+              <wp:posOffset>-502920</wp:posOffset>
+            </wp:positionH>
+            <wp:positionV relativeFrom="paragraph">
+              <wp:posOffset>533400</wp:posOffset>
+            </wp:positionV>
+            <wp:extent cx="6515100" cy="4993640"/>
+            <wp:effectExtent l="19050" t="19050" r="19050" b="16510"/>
+            <wp:wrapSquare wrapText="bothSides"/>
+            <wp:docPr id="17" name="Picture 17"/>
+            <wp:cNvGraphicFramePr>
+              <a:graphicFrameLocks xmlns:a="http://schemas.openxmlformats.org/drawingml/2006/main" noChangeAspect="1"/>
+            </wp:cNvGraphicFramePr>
+            <a:graphic xmlns:a="http://schemas.openxmlformats.org/drawingml/2006/main">
+              <a:graphicData uri="http://schemas.openxmlformats.org/drawingml/2006/picture">
+                <pic:pic xmlns:pic="http://schemas.openxmlformats.org/drawingml/2006/picture">
+                  <pic:nvPicPr>
+                    <pic:cNvPr id="1" name=""/>
+                    <pic:cNvPicPr/>
+                  </pic:nvPicPr>
+                  <pic:blipFill>
+                    <a:blip r:embed="rId16"/>
+                    <a:stretch>
+                      <a:fillRect/>
+                    </a:stretch>
+                  </pic:blipFill>
+                  <pic:spPr>
+                    <a:xfrm>
+                      <a:off x="0" y="0"/>
+                      <a:ext cx="6515100" cy="4993640"/>
+                    </a:xfrm>
+                    <a:prstGeom prst="rect">
+                      <a:avLst/>
+                    </a:prstGeom>
+                    <a:ln>
+                      <a:solidFill>
+                        <a:schemeClr val="tx1"/>
+                      </a:solidFill>
+                    </a:ln>
+                  </pic:spPr>
+                </pic:pic>
+              </a:graphicData>
+            </a:graphic>
+            <wp14:sizeRelH relativeFrom="page">
+              <wp14:pctWidth>0</wp14:pctWidth>
+            </wp14:sizeRelH>
+            <wp14:sizeRelV relativeFrom="page">
+              <wp14:pctHeight>0</wp14:pctHeight>
+            </wp14:sizeRelV>
+          </wp:anchor>
+        </w:drawing>
+      </w:r>
     </w:p>
     <w:p>
       <w:pPr>
@@ -4973,7 +5533,62 @@
           <w:sz w:val="26"/>
           <w:szCs w:val="26"/>
         </w:rPr>
-        <w:t>igure 5.1 System Entity Relationship Diagram</w:t>
+        <w:t>igure 5.1</w:t>
+      </w:r>
+      <w:r>
+        <w:rPr>
+          <w:rFonts w:ascii="Calibri" w:hAnsi="Calibri"/>
+          <w:color w:val="324A5E"/>
+          <w:sz w:val="26"/>
+          <w:szCs w:val="26"/>
+        </w:rPr>
+        <w:t>:</w:t>
+      </w:r>
+      <w:r>
+        <w:rPr>
+          <w:rFonts w:ascii="Calibri" w:hAnsi="Calibri"/>
+          <w:color w:val="324A5E"/>
+          <w:sz w:val="26"/>
+          <w:szCs w:val="26"/>
+        </w:rPr>
+        <w:t xml:space="preserve"> System Entity Relationship Diagram</w:t>
+      </w:r>
+    </w:p>
+    <w:p>
+      <w:pPr>
+        <w:jc w:val="center"/>
+        <w:rPr>
+          <w:rFonts w:ascii="Calibri" w:hAnsi="Calibri"/>
+          <w:sz w:val="26"/>
+          <w:szCs w:val="26"/>
+        </w:rPr>
+      </w:pPr>
+      <w:r>
+        <w:rPr>
+          <w:rFonts w:ascii="Calibri" w:hAnsi="Calibri"/>
+          <w:sz w:val="26"/>
+          <w:szCs w:val="26"/>
+        </w:rPr>
+        <w:br w:type="column"/>
+      </w:r>
+      <w:r>
+        <w:rPr>
+          <w:rFonts w:ascii="Calibri" w:hAnsi="Calibri"/>
+          <w:color w:val="324A5E"/>
+          <w:sz w:val="26"/>
+          <w:szCs w:val="26"/>
+        </w:rPr>
+        <w:lastRenderedPageBreak/>
+        <w:t>F</w:t>
+      </w:r>
+      <w:r>
+        <w:rPr>
+          <w:rFonts w:ascii="Calibri" w:hAnsi="Calibri"/>
+          <w:color w:val="324A5E"/>
+          <w:sz w:val="26"/>
+          <w:szCs w:val="26"/>
+        </w:rPr>
+        <w:t>igure 5.2: Class Diagram of Raisin’s System</w:t>
       </w:r>
     </w:p>
     <w:p>
@@ -4985,6 +5600,77 @@
           <w:szCs w:val="26"/>
         </w:rPr>
       </w:pPr>
+      <w:r>
+        <w:rPr>
+          <w:rFonts w:ascii="Calibri" w:hAnsi="Calibri"/>
+          <w:noProof/>
+          <w:sz w:val="26"/>
+          <w:szCs w:val="26"/>
+          <w:lang w:val="en-US"/>
+        </w:rPr>
+        <w:drawing>
+          <wp:anchor distT="0" distB="0" distL="114300" distR="114300" simplePos="0" relativeHeight="251673600" behindDoc="0" locked="0" layoutInCell="1" allowOverlap="1" wp14:anchorId="7E991C74" wp14:editId="1A7C5672">
+            <wp:simplePos x="0" y="0"/>
+            <wp:positionH relativeFrom="column">
+              <wp:posOffset>-571500</wp:posOffset>
+            </wp:positionH>
+            <wp:positionV relativeFrom="paragraph">
+              <wp:posOffset>-319405</wp:posOffset>
+            </wp:positionV>
+            <wp:extent cx="6678930" cy="4394200"/>
+            <wp:effectExtent l="0" t="0" r="0" b="0"/>
+            <wp:wrapSquare wrapText="bothSides"/>
+            <wp:docPr id="9" name="Picture 9" descr="Macintosh HD:Users:rliu16:Downloads:Class Diagram (1).png"/>
+            <wp:cNvGraphicFramePr>
+              <a:graphicFrameLocks xmlns:a="http://schemas.openxmlformats.org/drawingml/2006/main" noChangeAspect="1"/>
+            </wp:cNvGraphicFramePr>
+            <a:graphic xmlns:a="http://schemas.openxmlformats.org/drawingml/2006/main">
+              <a:graphicData uri="http://schemas.openxmlformats.org/drawingml/2006/picture">
+                <pic:pic xmlns:pic="http://schemas.openxmlformats.org/drawingml/2006/picture">
+                  <pic:nvPicPr>
+                    <pic:cNvPr id="0" name="Picture 1" descr="Macintosh HD:Users:rliu16:Downloads:Class Diagram (1).png"/>
+                    <pic:cNvPicPr>
+                      <a:picLocks noChangeAspect="1" noChangeArrowheads="1"/>
+                    </pic:cNvPicPr>
+                  </pic:nvPicPr>
+                  <pic:blipFill>
+                    <a:blip r:embed="rId17">
+                      <a:extLst>
+                        <a:ext uri="{28A0092B-C50C-407E-A947-70E740481C1C}">
+                          <a14:useLocalDpi xmlns:a14="http://schemas.microsoft.com/office/drawing/2010/main" val="0"/>
+                        </a:ext>
+                      </a:extLst>
+                    </a:blip>
+                    <a:srcRect/>
+                    <a:stretch>
+                      <a:fillRect/>
+                    </a:stretch>
+                  </pic:blipFill>
+                  <pic:spPr bwMode="auto">
+                    <a:xfrm>
+                      <a:off x="0" y="0"/>
+                      <a:ext cx="6678930" cy="4394200"/>
+                    </a:xfrm>
+                    <a:prstGeom prst="rect">
+                      <a:avLst/>
+                    </a:prstGeom>
+                    <a:noFill/>
+                    <a:ln>
+                      <a:noFill/>
+                    </a:ln>
+                  </pic:spPr>
+                </pic:pic>
+              </a:graphicData>
+            </a:graphic>
+            <wp14:sizeRelH relativeFrom="page">
+              <wp14:pctWidth>0</wp14:pctWidth>
+            </wp14:sizeRelH>
+            <wp14:sizeRelV relativeFrom="page">
+              <wp14:pctHeight>0</wp14:pctHeight>
+            </wp14:sizeRelV>
+          </wp:anchor>
+        </w:drawing>
+      </w:r>
     </w:p>
     <w:p>
       <w:pPr>
@@ -4995,12 +5681,31 @@
           <w:szCs w:val="26"/>
         </w:rPr>
       </w:pPr>
-      <w:r>
-        <w:rPr>
-          <w:rFonts w:ascii="Calibri" w:hAnsi="Calibri"/>
-          <w:sz w:val="26"/>
-          <w:szCs w:val="26"/>
-        </w:rPr>
+    </w:p>
+    <w:p>
+      <w:pPr>
+        <w:jc w:val="both"/>
+        <w:rPr>
+          <w:rFonts w:ascii="Calibri" w:hAnsi="Calibri"/>
+          <w:sz w:val="26"/>
+          <w:szCs w:val="26"/>
+        </w:rPr>
+      </w:pPr>
+      <w:r>
+        <w:rPr>
+          <w:rFonts w:ascii="Calibri" w:hAnsi="Calibri"/>
+          <w:sz w:val="26"/>
+          <w:szCs w:val="26"/>
+        </w:rPr>
+        <w:br w:type="column"/>
+      </w:r>
+      <w:r>
+        <w:rPr>
+          <w:rFonts w:ascii="Calibri" w:hAnsi="Calibri"/>
+          <w:sz w:val="26"/>
+          <w:szCs w:val="26"/>
+        </w:rPr>
+        <w:lastRenderedPageBreak/>
         <w:t>All of the</w:t>
       </w:r>
       <w:r>
@@ -5489,7 +6194,7 @@
           <w:sz w:val="26"/>
           <w:szCs w:val="26"/>
         </w:rPr>
-        <w:t>2</w:t>
+        <w:t>3</w:t>
       </w:r>
       <w:r>
         <w:rPr>
@@ -5980,7 +6685,7 @@
                     <pic:cNvPicPr/>
                   </pic:nvPicPr>
                   <pic:blipFill>
-                    <a:blip r:embed="rId16"/>
+                    <a:blip r:embed="rId18"/>
                     <a:stretch>
                       <a:fillRect/>
                     </a:stretch>
@@ -6023,7 +6728,7 @@
           <w:sz w:val="26"/>
           <w:szCs w:val="26"/>
         </w:rPr>
-        <w:t>Figure 5.3</w:t>
+        <w:t>Figure 5.4</w:t>
       </w:r>
       <w:r>
         <w:rPr>
@@ -6638,7 +7343,7 @@
                     <pic:cNvPicPr/>
                   </pic:nvPicPr>
                   <pic:blipFill>
-                    <a:blip r:embed="rId17"/>
+                    <a:blip r:embed="rId19"/>
                     <a:stretch>
                       <a:fillRect/>
                     </a:stretch>
@@ -6690,7 +7395,7 @@
           <w:sz w:val="26"/>
           <w:szCs w:val="26"/>
         </w:rPr>
-        <w:t>5.4</w:t>
+        <w:t>5.5:</w:t>
       </w:r>
       <w:r>
         <w:rPr>
@@ -6699,7 +7404,7 @@
           <w:sz w:val="26"/>
           <w:szCs w:val="26"/>
         </w:rPr>
-        <w:t xml:space="preserve">: </w:t>
+        <w:t xml:space="preserve"> </w:t>
       </w:r>
       <w:r>
         <w:rPr>
@@ -7273,7 +7978,7 @@
                     <pic:cNvPicPr/>
                   </pic:nvPicPr>
                   <pic:blipFill>
-                    <a:blip r:embed="rId18"/>
+                    <a:blip r:embed="rId20"/>
                     <a:stretch>
                       <a:fillRect/>
                     </a:stretch>
@@ -7325,7 +8030,7 @@
           <w:sz w:val="26"/>
           <w:szCs w:val="26"/>
         </w:rPr>
-        <w:t>5.5</w:t>
+        <w:t>5.6</w:t>
       </w:r>
       <w:r>
         <w:rPr>
@@ -7866,7 +8571,7 @@
                     <pic:cNvPicPr/>
                   </pic:nvPicPr>
                   <pic:blipFill>
-                    <a:blip r:embed="rId19"/>
+                    <a:blip r:embed="rId21"/>
                     <a:stretch>
                       <a:fillRect/>
                     </a:stretch>
@@ -7918,7 +8623,7 @@
           <w:sz w:val="26"/>
           <w:szCs w:val="26"/>
         </w:rPr>
-        <w:t>5.6</w:t>
+        <w:t>5.7</w:t>
       </w:r>
       <w:r>
         <w:rPr>
@@ -8555,7 +9260,7 @@
                     <pic:cNvPicPr/>
                   </pic:nvPicPr>
                   <pic:blipFill>
-                    <a:blip r:embed="rId20"/>
+                    <a:blip r:embed="rId22"/>
                     <a:stretch>
                       <a:fillRect/>
                     </a:stretch>
@@ -8605,7 +9310,7 @@
           <w:sz w:val="26"/>
           <w:szCs w:val="26"/>
         </w:rPr>
-        <w:t>5.7</w:t>
+        <w:t>5.8</w:t>
       </w:r>
       <w:r>
         <w:rPr>
@@ -8627,8 +9332,8 @@
       </w:r>
     </w:p>
     <w:sectPr>
-      <w:footerReference w:type="default" r:id="rId21"/>
-      <w:footerReference w:type="first" r:id="rId22"/>
+      <w:footerReference w:type="default" r:id="rId23"/>
+      <w:footerReference w:type="first" r:id="rId24"/>
       <w:pgSz w:w="11900" w:h="16840"/>
       <w:pgMar w:top="1440" w:right="1800" w:bottom="1440" w:left="1800" w:header="708" w:footer="708" w:gutter="0"/>
       <w:pgNumType w:start="1"/>
@@ -8861,7 +9566,7 @@
             <w:sz w:val="26"/>
             <w:szCs w:val="26"/>
           </w:rPr>
-          <w:t>4</w:t>
+          <w:t>19</w:t>
         </w:r>
         <w:r>
           <w:rPr>
@@ -10578,6 +11283,7 @@
   <w:style w:type="character" w:default="1" w:styleId="DefaultParagraphFont">
     <w:name w:val="Default Paragraph Font"/>
     <w:uiPriority w:val="1"/>
+    <w:semiHidden/>
     <w:unhideWhenUsed/>
   </w:style>
   <w:style w:type="table" w:default="1" w:styleId="TableNormal">
@@ -11358,6 +12064,7 @@
   <w:style w:type="character" w:default="1" w:styleId="DefaultParagraphFont">
     <w:name w:val="Default Paragraph Font"/>
     <w:uiPriority w:val="1"/>
+    <w:semiHidden/>
     <w:unhideWhenUsed/>
   </w:style>
   <w:style w:type="table" w:default="1" w:styleId="TableNormal">
@@ -12038,7 +12745,7 @@
 </file>
 
 <file path=customXml/itemProps1.xml><?xml version="1.0" encoding="utf-8"?>
-<ds:datastoreItem xmlns:ds="http://schemas.openxmlformats.org/officeDocument/2006/customXml" ds:itemID="{55F98B06-D36E-024C-9A4D-6AC3BF4EC289}">
+<ds:datastoreItem xmlns:ds="http://schemas.openxmlformats.org/officeDocument/2006/customXml" ds:itemID="{D9FCFA44-5088-D641-8427-4C76FAC3E5E5}">
   <ds:schemaRefs>
     <ds:schemaRef ds:uri="http://schemas.openxmlformats.org/officeDocument/2006/bibliography"/>
   </ds:schemaRefs>

</xml_diff>

<commit_message>
Last minute edits on Final report after review by team.
</commit_message>
<xml_diff>
--- a/Deliverable2.docx
+++ b/Deliverable2.docx
@@ -661,7 +661,7 @@
               </wp:anchor>
             </w:drawing>
           </mc:Choice>
-          <mc:Fallback xmlns:w16se="http://schemas.microsoft.com/office/word/2015/wordml/symex" xmlns:w16cid="http://schemas.microsoft.com/office/word/2016/wordml/cid" xmlns:w15="http://schemas.microsoft.com/office/word/2012/wordml" xmlns:am3d="http://schemas.microsoft.com/office/drawing/2017/model3d" xmlns:aink="http://schemas.microsoft.com/office/drawing/2016/ink" xmlns:cx8="http://schemas.microsoft.com/office/drawing/2016/5/14/chartex" xmlns:cx7="http://schemas.microsoft.com/office/drawing/2016/5/13/chartex" xmlns:cx6="http://schemas.microsoft.com/office/drawing/2016/5/12/chartex" xmlns:cx5="http://schemas.microsoft.com/office/drawing/2016/5/11/chartex" xmlns:cx4="http://schemas.microsoft.com/office/drawing/2016/5/10/chartex" xmlns:cx3="http://schemas.microsoft.com/office/drawing/2016/5/9/chartex" xmlns:cx2="http://schemas.microsoft.com/office/drawing/2015/10/21/chartex" xmlns:cx1="http://schemas.microsoft.com/office/drawing/2015/9/8/chartex" xmlns:cx="http://schemas.microsoft.com/office/drawing/2014/chartex">
+          <mc:Fallback xmlns:cx="http://schemas.microsoft.com/office/drawing/2014/chartex" xmlns:cx1="http://schemas.microsoft.com/office/drawing/2015/9/8/chartex" xmlns:cx2="http://schemas.microsoft.com/office/drawing/2015/10/21/chartex" xmlns:cx3="http://schemas.microsoft.com/office/drawing/2016/5/9/chartex" xmlns:cx4="http://schemas.microsoft.com/office/drawing/2016/5/10/chartex" xmlns:cx5="http://schemas.microsoft.com/office/drawing/2016/5/11/chartex" xmlns:cx6="http://schemas.microsoft.com/office/drawing/2016/5/12/chartex" xmlns:cx7="http://schemas.microsoft.com/office/drawing/2016/5/13/chartex" xmlns:cx8="http://schemas.microsoft.com/office/drawing/2016/5/14/chartex" xmlns:aink="http://schemas.microsoft.com/office/drawing/2016/ink" xmlns:am3d="http://schemas.microsoft.com/office/drawing/2017/model3d" xmlns:w15="http://schemas.microsoft.com/office/word/2012/wordml" xmlns:w16cid="http://schemas.microsoft.com/office/word/2016/wordml/cid" xmlns:w16se="http://schemas.microsoft.com/office/word/2015/wordml/symex">
             <w:pict>
               <v:line w14:anchorId="181CBAA4" id="Straight Connector 2" o:spid="_x0000_s1026" style="position:absolute;z-index:-251650048;visibility:visible;mso-wrap-style:square;mso-width-percent:0;mso-height-percent:0;mso-wrap-distance-left:9pt;mso-wrap-distance-top:0;mso-wrap-distance-right:9pt;mso-wrap-distance-bottom:0;mso-position-horizontal:center;mso-position-horizontal-relative:margin;mso-position-vertical:bottom;mso-position-vertical-relative:top-margin-area;mso-width-percent:0;mso-height-percent:0;mso-width-relative:page;mso-height-relative:page" from="0,0" to="510.3pt,0" o:gfxdata="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" strokecolor="#e3e3e3" strokeweight=".24pt">
                 <w10:wrap anchorx="margin" anchory="margin"/>
@@ -740,7 +740,7 @@
               </wp:anchor>
             </w:drawing>
           </mc:Choice>
-          <mc:Fallback xmlns:w16se="http://schemas.microsoft.com/office/word/2015/wordml/symex" xmlns:w16cid="http://schemas.microsoft.com/office/word/2016/wordml/cid" xmlns:w15="http://schemas.microsoft.com/office/word/2012/wordml" xmlns:am3d="http://schemas.microsoft.com/office/drawing/2017/model3d" xmlns:aink="http://schemas.microsoft.com/office/drawing/2016/ink" xmlns:cx8="http://schemas.microsoft.com/office/drawing/2016/5/14/chartex" xmlns:cx7="http://schemas.microsoft.com/office/drawing/2016/5/13/chartex" xmlns:cx6="http://schemas.microsoft.com/office/drawing/2016/5/12/chartex" xmlns:cx5="http://schemas.microsoft.com/office/drawing/2016/5/11/chartex" xmlns:cx4="http://schemas.microsoft.com/office/drawing/2016/5/10/chartex" xmlns:cx3="http://schemas.microsoft.com/office/drawing/2016/5/9/chartex" xmlns:cx2="http://schemas.microsoft.com/office/drawing/2015/10/21/chartex" xmlns:cx1="http://schemas.microsoft.com/office/drawing/2015/9/8/chartex" xmlns:cx="http://schemas.microsoft.com/office/drawing/2014/chartex">
+          <mc:Fallback xmlns:cx="http://schemas.microsoft.com/office/drawing/2014/chartex" xmlns:cx1="http://schemas.microsoft.com/office/drawing/2015/9/8/chartex" xmlns:cx2="http://schemas.microsoft.com/office/drawing/2015/10/21/chartex" xmlns:cx3="http://schemas.microsoft.com/office/drawing/2016/5/9/chartex" xmlns:cx4="http://schemas.microsoft.com/office/drawing/2016/5/10/chartex" xmlns:cx5="http://schemas.microsoft.com/office/drawing/2016/5/11/chartex" xmlns:cx6="http://schemas.microsoft.com/office/drawing/2016/5/12/chartex" xmlns:cx7="http://schemas.microsoft.com/office/drawing/2016/5/13/chartex" xmlns:cx8="http://schemas.microsoft.com/office/drawing/2016/5/14/chartex" xmlns:aink="http://schemas.microsoft.com/office/drawing/2016/ink" xmlns:am3d="http://schemas.microsoft.com/office/drawing/2017/model3d" xmlns:w15="http://schemas.microsoft.com/office/word/2012/wordml" xmlns:w16cid="http://schemas.microsoft.com/office/word/2016/wordml/cid" xmlns:w16se="http://schemas.microsoft.com/office/word/2015/wordml/symex">
             <w:pict>
               <v:line w14:anchorId="3E6A4666" id="Straight Connector 6" o:spid="_x0000_s1026" style="position:absolute;z-index:-251653120;visibility:visible;mso-wrap-style:square;mso-width-percent:0;mso-height-percent:0;mso-wrap-distance-left:9pt;mso-wrap-distance-top:0;mso-wrap-distance-right:9pt;mso-wrap-distance-bottom:0;mso-position-horizontal:absolute;mso-position-horizontal-relative:page;mso-position-vertical:absolute;mso-position-vertical-relative:page;mso-width-percent:0;mso-height-percent:0;mso-width-relative:page;mso-height-relative:page" from="42.6pt,76pt" to="552.9pt,76pt" o:gfxdata="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" strokecolor="#a0a0a0" strokeweight=".55031mm">
                 <w10:wrap anchorx="page" anchory="page"/>
@@ -815,7 +815,7 @@
               </wp:anchor>
             </w:drawing>
           </mc:Choice>
-          <mc:Fallback xmlns:w16se="http://schemas.microsoft.com/office/word/2015/wordml/symex" xmlns:w16cid="http://schemas.microsoft.com/office/word/2016/wordml/cid" xmlns:w15="http://schemas.microsoft.com/office/word/2012/wordml" xmlns:am3d="http://schemas.microsoft.com/office/drawing/2017/model3d" xmlns:aink="http://schemas.microsoft.com/office/drawing/2016/ink" xmlns:cx8="http://schemas.microsoft.com/office/drawing/2016/5/14/chartex" xmlns:cx7="http://schemas.microsoft.com/office/drawing/2016/5/13/chartex" xmlns:cx6="http://schemas.microsoft.com/office/drawing/2016/5/12/chartex" xmlns:cx5="http://schemas.microsoft.com/office/drawing/2016/5/11/chartex" xmlns:cx4="http://schemas.microsoft.com/office/drawing/2016/5/10/chartex" xmlns:cx3="http://schemas.microsoft.com/office/drawing/2016/5/9/chartex" xmlns:cx2="http://schemas.microsoft.com/office/drawing/2015/10/21/chartex" xmlns:cx1="http://schemas.microsoft.com/office/drawing/2015/9/8/chartex" xmlns:cx="http://schemas.microsoft.com/office/drawing/2014/chartex">
+          <mc:Fallback xmlns:cx="http://schemas.microsoft.com/office/drawing/2014/chartex" xmlns:cx1="http://schemas.microsoft.com/office/drawing/2015/9/8/chartex" xmlns:cx2="http://schemas.microsoft.com/office/drawing/2015/10/21/chartex" xmlns:cx3="http://schemas.microsoft.com/office/drawing/2016/5/9/chartex" xmlns:cx4="http://schemas.microsoft.com/office/drawing/2016/5/10/chartex" xmlns:cx5="http://schemas.microsoft.com/office/drawing/2016/5/11/chartex" xmlns:cx6="http://schemas.microsoft.com/office/drawing/2016/5/12/chartex" xmlns:cx7="http://schemas.microsoft.com/office/drawing/2016/5/13/chartex" xmlns:cx8="http://schemas.microsoft.com/office/drawing/2016/5/14/chartex" xmlns:aink="http://schemas.microsoft.com/office/drawing/2016/ink" xmlns:am3d="http://schemas.microsoft.com/office/drawing/2017/model3d" xmlns:w15="http://schemas.microsoft.com/office/word/2012/wordml" xmlns:w16cid="http://schemas.microsoft.com/office/word/2016/wordml/cid" xmlns:w16se="http://schemas.microsoft.com/office/word/2015/wordml/symex">
             <w:pict>
               <v:rect w14:anchorId="67C54F75" id="Rectangle 5" o:spid="_x0000_s1026" style="position:absolute;margin-left:552.3pt;margin-top:74.8pt;width:1pt;height:1.05pt;z-index:-251652096;visibility:visible;mso-wrap-style:square;mso-width-percent:0;mso-height-percent:0;mso-wrap-distance-left:9pt;mso-wrap-distance-top:0;mso-wrap-distance-right:9pt;mso-wrap-distance-bottom:0;mso-position-horizontal:absolute;mso-position-horizontal-relative:page;mso-position-vertical:absolute;mso-position-vertical-relative:page;mso-width-percent:0;mso-height-percent:0;mso-width-relative:page;mso-height-relative:page;v-text-anchor:top" o:gfxdata="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" fillcolor="#e3e3e3" strokecolor="white">
                 <w10:wrap anchorx="page" anchory="page"/>
@@ -894,7 +894,7 @@
               </wp:anchor>
             </w:drawing>
           </mc:Choice>
-          <mc:Fallback xmlns:w16se="http://schemas.microsoft.com/office/word/2015/wordml/symex" xmlns:w16cid="http://schemas.microsoft.com/office/word/2016/wordml/cid" xmlns:w15="http://schemas.microsoft.com/office/word/2012/wordml" xmlns:am3d="http://schemas.microsoft.com/office/drawing/2017/model3d" xmlns:aink="http://schemas.microsoft.com/office/drawing/2016/ink" xmlns:cx8="http://schemas.microsoft.com/office/drawing/2016/5/14/chartex" xmlns:cx7="http://schemas.microsoft.com/office/drawing/2016/5/13/chartex" xmlns:cx6="http://schemas.microsoft.com/office/drawing/2016/5/12/chartex" xmlns:cx5="http://schemas.microsoft.com/office/drawing/2016/5/11/chartex" xmlns:cx4="http://schemas.microsoft.com/office/drawing/2016/5/10/chartex" xmlns:cx3="http://schemas.microsoft.com/office/drawing/2016/5/9/chartex" xmlns:cx2="http://schemas.microsoft.com/office/drawing/2015/10/21/chartex" xmlns:cx1="http://schemas.microsoft.com/office/drawing/2015/9/8/chartex" xmlns:cx="http://schemas.microsoft.com/office/drawing/2014/chartex">
+          <mc:Fallback xmlns:cx="http://schemas.microsoft.com/office/drawing/2014/chartex" xmlns:cx1="http://schemas.microsoft.com/office/drawing/2015/9/8/chartex" xmlns:cx2="http://schemas.microsoft.com/office/drawing/2015/10/21/chartex" xmlns:cx3="http://schemas.microsoft.com/office/drawing/2016/5/9/chartex" xmlns:cx4="http://schemas.microsoft.com/office/drawing/2016/5/10/chartex" xmlns:cx5="http://schemas.microsoft.com/office/drawing/2016/5/11/chartex" xmlns:cx6="http://schemas.microsoft.com/office/drawing/2016/5/12/chartex" xmlns:cx7="http://schemas.microsoft.com/office/drawing/2016/5/13/chartex" xmlns:cx8="http://schemas.microsoft.com/office/drawing/2016/5/14/chartex" xmlns:aink="http://schemas.microsoft.com/office/drawing/2016/ink" xmlns:am3d="http://schemas.microsoft.com/office/drawing/2017/model3d" xmlns:w15="http://schemas.microsoft.com/office/word/2012/wordml" xmlns:w16cid="http://schemas.microsoft.com/office/word/2016/wordml/cid" xmlns:w16se="http://schemas.microsoft.com/office/word/2015/wordml/symex">
             <w:pict>
               <v:line w14:anchorId="36879AA4" id="Straight Connector 4" o:spid="_x0000_s1026" style="position:absolute;z-index:-251651072;visibility:visible;mso-wrap-style:square;mso-width-percent:0;mso-height-percent:0;mso-wrap-distance-left:9pt;mso-wrap-distance-top:0;mso-wrap-distance-right:9pt;mso-wrap-distance-bottom:0;mso-position-horizontal:absolute;mso-position-horizontal-relative:page;mso-position-vertical:absolute;mso-position-vertical-relative:page;mso-width-percent:0;mso-height-percent:0;mso-width-relative:page;mso-height-relative:page" from="42.7pt,75.2pt" to="42.7pt,76.75pt" o:gfxdata="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" strokecolor="#a0a0a0" strokeweight=".24pt">
                 <w10:wrap anchorx="page" anchory="page"/>
@@ -973,7 +973,7 @@
               </wp:anchor>
             </w:drawing>
           </mc:Choice>
-          <mc:Fallback xmlns:w16se="http://schemas.microsoft.com/office/word/2015/wordml/symex" xmlns:w16cid="http://schemas.microsoft.com/office/word/2016/wordml/cid" xmlns:w15="http://schemas.microsoft.com/office/word/2012/wordml" xmlns:am3d="http://schemas.microsoft.com/office/drawing/2017/model3d" xmlns:aink="http://schemas.microsoft.com/office/drawing/2016/ink" xmlns:cx8="http://schemas.microsoft.com/office/drawing/2016/5/14/chartex" xmlns:cx7="http://schemas.microsoft.com/office/drawing/2016/5/13/chartex" xmlns:cx6="http://schemas.microsoft.com/office/drawing/2016/5/12/chartex" xmlns:cx5="http://schemas.microsoft.com/office/drawing/2016/5/11/chartex" xmlns:cx4="http://schemas.microsoft.com/office/drawing/2016/5/10/chartex" xmlns:cx3="http://schemas.microsoft.com/office/drawing/2016/5/9/chartex" xmlns:cx2="http://schemas.microsoft.com/office/drawing/2015/10/21/chartex" xmlns:cx1="http://schemas.microsoft.com/office/drawing/2015/9/8/chartex" xmlns:cx="http://schemas.microsoft.com/office/drawing/2014/chartex">
+          <mc:Fallback xmlns:cx="http://schemas.microsoft.com/office/drawing/2014/chartex" xmlns:cx1="http://schemas.microsoft.com/office/drawing/2015/9/8/chartex" xmlns:cx2="http://schemas.microsoft.com/office/drawing/2015/10/21/chartex" xmlns:cx3="http://schemas.microsoft.com/office/drawing/2016/5/9/chartex" xmlns:cx4="http://schemas.microsoft.com/office/drawing/2016/5/10/chartex" xmlns:cx5="http://schemas.microsoft.com/office/drawing/2016/5/11/chartex" xmlns:cx6="http://schemas.microsoft.com/office/drawing/2016/5/12/chartex" xmlns:cx7="http://schemas.microsoft.com/office/drawing/2016/5/13/chartex" xmlns:cx8="http://schemas.microsoft.com/office/drawing/2016/5/14/chartex" xmlns:aink="http://schemas.microsoft.com/office/drawing/2016/ink" xmlns:am3d="http://schemas.microsoft.com/office/drawing/2017/model3d" xmlns:w15="http://schemas.microsoft.com/office/word/2012/wordml" xmlns:w16cid="http://schemas.microsoft.com/office/word/2016/wordml/cid" xmlns:w16se="http://schemas.microsoft.com/office/word/2015/wordml/symex">
             <w:pict>
               <v:line w14:anchorId="59B8C2BD" id="Straight Connector 7" o:spid="_x0000_s1026" style="position:absolute;z-index:-251649024;visibility:visible;mso-wrap-style:square;mso-width-percent:0;mso-height-percent:0;mso-wrap-distance-left:9pt;mso-wrap-distance-top:0;mso-wrap-distance-right:9pt;mso-wrap-distance-bottom:0;mso-position-horizontal:absolute;mso-position-horizontal-relative:page;mso-position-vertical:absolute;mso-position-vertical-relative:page;mso-width-percent:0;mso-height-percent:0;mso-width-relative:page;mso-height-relative:page" from="552.8pt,75.45pt" to="552.8pt,76.8pt" o:gfxdata="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" strokecolor="#e3e3e3" strokeweight=".24pt">
                 <w10:wrap anchorx="page" anchory="page"/>
@@ -1063,7 +1063,7 @@
               </wp:anchor>
             </w:drawing>
           </mc:Choice>
-          <mc:Fallback xmlns:w16se="http://schemas.microsoft.com/office/word/2015/wordml/symex" xmlns:w16cid="http://schemas.microsoft.com/office/word/2016/wordml/cid" xmlns:w15="http://schemas.microsoft.com/office/word/2012/wordml" xmlns:am3d="http://schemas.microsoft.com/office/drawing/2017/model3d" xmlns:aink="http://schemas.microsoft.com/office/drawing/2016/ink" xmlns:cx8="http://schemas.microsoft.com/office/drawing/2016/5/14/chartex" xmlns:cx7="http://schemas.microsoft.com/office/drawing/2016/5/13/chartex" xmlns:cx6="http://schemas.microsoft.com/office/drawing/2016/5/12/chartex" xmlns:cx5="http://schemas.microsoft.com/office/drawing/2016/5/11/chartex" xmlns:cx4="http://schemas.microsoft.com/office/drawing/2016/5/10/chartex" xmlns:cx3="http://schemas.microsoft.com/office/drawing/2016/5/9/chartex" xmlns:cx2="http://schemas.microsoft.com/office/drawing/2015/10/21/chartex" xmlns:cx1="http://schemas.microsoft.com/office/drawing/2015/9/8/chartex" xmlns:cx="http://schemas.microsoft.com/office/drawing/2014/chartex">
+          <mc:Fallback xmlns:cx="http://schemas.microsoft.com/office/drawing/2014/chartex" xmlns:cx1="http://schemas.microsoft.com/office/drawing/2015/9/8/chartex" xmlns:cx2="http://schemas.microsoft.com/office/drawing/2015/10/21/chartex" xmlns:cx3="http://schemas.microsoft.com/office/drawing/2016/5/9/chartex" xmlns:cx4="http://schemas.microsoft.com/office/drawing/2016/5/10/chartex" xmlns:cx5="http://schemas.microsoft.com/office/drawing/2016/5/11/chartex" xmlns:cx6="http://schemas.microsoft.com/office/drawing/2016/5/12/chartex" xmlns:cx7="http://schemas.microsoft.com/office/drawing/2016/5/13/chartex" xmlns:cx8="http://schemas.microsoft.com/office/drawing/2016/5/14/chartex" xmlns:aink="http://schemas.microsoft.com/office/drawing/2016/ink" xmlns:am3d="http://schemas.microsoft.com/office/drawing/2017/model3d" xmlns:w15="http://schemas.microsoft.com/office/word/2012/wordml" xmlns:w16cid="http://schemas.microsoft.com/office/word/2016/wordml/cid" xmlns:w16se="http://schemas.microsoft.com/office/word/2015/wordml/symex">
             <w:pict>
               <v:line w14:anchorId="2FF9D4AA" id="Straight Connector 3" o:spid="_x0000_s1026" style="position:absolute;z-index:-251655168;visibility:visible;mso-wrap-style:square;mso-width-percent:0;mso-height-percent:0;mso-wrap-distance-left:9pt;mso-wrap-distance-top:0;mso-wrap-distance-right:9pt;mso-wrap-distance-bottom:0;mso-position-horizontal:absolute;mso-position-horizontal-relative:margin;mso-position-vertical:absolute;mso-position-vertical-relative:top-margin-area;mso-width-percent:0;mso-height-percent:0;mso-width-relative:page;mso-height-relative:page" from="-47.5pt,1in" to="462.8pt,1in" o:gfxdata="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" strokecolor="#e3e3e3" strokeweight=".24pt">
                 <w10:wrap anchorx="margin" anchory="margin"/>
@@ -2428,8 +2428,6 @@
         </w:rPr>
         <w:t>in being prepared for their courses and provide a swift service so more time can be dedicated towards study.</w:t>
       </w:r>
-      <w:bookmarkStart w:id="2" w:name="_GoBack"/>
-      <w:bookmarkEnd w:id="2"/>
     </w:p>
     <w:p>
       <w:pPr>
@@ -2445,7 +2443,7 @@
         </w:rPr>
         <w:br w:type="column"/>
       </w:r>
-      <w:bookmarkStart w:id="3" w:name="_Toc415371803"/>
+      <w:bookmarkStart w:id="2" w:name="_Toc415371803"/>
       <w:r>
         <w:rPr>
           <w:b w:val="0"/>
@@ -2459,7 +2457,7 @@
         </w:rPr>
         <w:t>: Introduction</w:t>
       </w:r>
-      <w:bookmarkEnd w:id="3"/>
+      <w:bookmarkEnd w:id="2"/>
     </w:p>
     <w:p>
       <w:pPr>
@@ -3548,7 +3546,7 @@
               </wp:anchor>
             </w:drawing>
           </mc:Choice>
-          <mc:Fallback xmlns:w16se="http://schemas.microsoft.com/office/word/2015/wordml/symex" xmlns:w16cid="http://schemas.microsoft.com/office/word/2016/wordml/cid" xmlns:w15="http://schemas.microsoft.com/office/word/2012/wordml" xmlns:am3d="http://schemas.microsoft.com/office/drawing/2017/model3d" xmlns:aink="http://schemas.microsoft.com/office/drawing/2016/ink" xmlns:cx8="http://schemas.microsoft.com/office/drawing/2016/5/14/chartex" xmlns:cx7="http://schemas.microsoft.com/office/drawing/2016/5/13/chartex" xmlns:cx6="http://schemas.microsoft.com/office/drawing/2016/5/12/chartex" xmlns:cx5="http://schemas.microsoft.com/office/drawing/2016/5/11/chartex" xmlns:cx4="http://schemas.microsoft.com/office/drawing/2016/5/10/chartex" xmlns:cx3="http://schemas.microsoft.com/office/drawing/2016/5/9/chartex" xmlns:cx2="http://schemas.microsoft.com/office/drawing/2015/10/21/chartex" xmlns:cx1="http://schemas.microsoft.com/office/drawing/2015/9/8/chartex" xmlns:cx="http://schemas.microsoft.com/office/drawing/2014/chartex">
+          <mc:Fallback xmlns:cx="http://schemas.microsoft.com/office/drawing/2014/chartex" xmlns:cx1="http://schemas.microsoft.com/office/drawing/2015/9/8/chartex" xmlns:cx2="http://schemas.microsoft.com/office/drawing/2015/10/21/chartex" xmlns:cx3="http://schemas.microsoft.com/office/drawing/2016/5/9/chartex" xmlns:cx4="http://schemas.microsoft.com/office/drawing/2016/5/10/chartex" xmlns:cx5="http://schemas.microsoft.com/office/drawing/2016/5/11/chartex" xmlns:cx6="http://schemas.microsoft.com/office/drawing/2016/5/12/chartex" xmlns:cx7="http://schemas.microsoft.com/office/drawing/2016/5/13/chartex" xmlns:cx8="http://schemas.microsoft.com/office/drawing/2016/5/14/chartex" xmlns:aink="http://schemas.microsoft.com/office/drawing/2016/ink" xmlns:am3d="http://schemas.microsoft.com/office/drawing/2017/model3d" xmlns:w15="http://schemas.microsoft.com/office/word/2012/wordml" xmlns:w16cid="http://schemas.microsoft.com/office/word/2016/wordml/cid" xmlns:w16se="http://schemas.microsoft.com/office/word/2015/wordml/symex">
             <w:pict>
               <v:shapetype w14:anchorId="64B498A7" id="_x0000_t202" coordsize="21600,21600" o:spt="202" path="m,l,21600r21600,l21600,xe">
                 <v:stroke joinstyle="miter"/>
@@ -3681,7 +3679,7 @@
         </w:rPr>
         <w:br w:type="column"/>
       </w:r>
-      <w:bookmarkStart w:id="4" w:name="_Toc415371804"/>
+      <w:bookmarkStart w:id="3" w:name="_Toc415371804"/>
       <w:r>
         <w:rPr>
           <w:b w:val="0"/>
@@ -3691,7 +3689,7 @@
         <w:lastRenderedPageBreak/>
         <w:t>Software Architecture: Back-End</w:t>
       </w:r>
-      <w:bookmarkEnd w:id="4"/>
+      <w:bookmarkEnd w:id="3"/>
     </w:p>
     <w:p>
       <w:pPr>
@@ -3765,7 +3763,23 @@
           <w:sz w:val="26"/>
           <w:szCs w:val="26"/>
         </w:rPr>
-        <w:t xml:space="preserve"> so our server maintains high cohesion and low coupling. These principles will allow the server to simply its subsystem and ma</w:t>
+        <w:t xml:space="preserve"> so our server maintains high cohesion and low coupling. These principles will allow the server to simpl</w:t>
+      </w:r>
+      <w:r>
+        <w:rPr>
+          <w:rFonts w:ascii="Calibri" w:hAnsi="Calibri"/>
+          <w:sz w:val="26"/>
+          <w:szCs w:val="26"/>
+        </w:rPr>
+        <w:t>if</w:t>
+      </w:r>
+      <w:r>
+        <w:rPr>
+          <w:rFonts w:ascii="Calibri" w:hAnsi="Calibri"/>
+          <w:sz w:val="26"/>
+          <w:szCs w:val="26"/>
+        </w:rPr>
+        <w:t>y its subsystem and ma</w:t>
       </w:r>
       <w:r>
         <w:rPr>
@@ -3999,7 +4013,31 @@
           <w:sz w:val="26"/>
           <w:szCs w:val="26"/>
         </w:rPr>
-        <w:t>“oauth2client” library, the calendar automatically requests &amp; updates</w:t>
+        <w:t>“oauth2client” library, the calendar</w:t>
+      </w:r>
+      <w:r>
+        <w:rPr>
+          <w:rFonts w:ascii="Calibri" w:hAnsi="Calibri"/>
+          <w:sz w:val="26"/>
+          <w:szCs w:val="26"/>
+        </w:rPr>
+        <w:t xml:space="preserve"> will</w:t>
+      </w:r>
+      <w:r>
+        <w:rPr>
+          <w:rFonts w:ascii="Calibri" w:hAnsi="Calibri"/>
+          <w:sz w:val="26"/>
+          <w:szCs w:val="26"/>
+        </w:rPr>
+        <w:t xml:space="preserve"> automatically request</w:t>
+      </w:r>
+      <w:r>
+        <w:rPr>
+          <w:rFonts w:ascii="Calibri" w:hAnsi="Calibri"/>
+          <w:sz w:val="26"/>
+          <w:szCs w:val="26"/>
+        </w:rPr>
+        <w:t xml:space="preserve"> &amp; update</w:t>
       </w:r>
       <w:r>
         <w:rPr>
@@ -4161,7 +4199,23 @@
           <w:sz w:val="26"/>
           <w:szCs w:val="26"/>
         </w:rPr>
-        <w:t>The web scraper will use the Python “Beautiful Soup” library to extract data from webpages</w:t>
+        <w:t>The web scraper will use the Python “</w:t>
+      </w:r>
+      <w:r>
+        <w:rPr>
+          <w:rFonts w:ascii="Calibri" w:hAnsi="Calibri"/>
+          <w:sz w:val="26"/>
+          <w:szCs w:val="26"/>
+        </w:rPr>
+        <w:t>lxml</w:t>
+      </w:r>
+      <w:r>
+        <w:rPr>
+          <w:rFonts w:ascii="Calibri" w:hAnsi="Calibri"/>
+          <w:sz w:val="26"/>
+          <w:szCs w:val="26"/>
+        </w:rPr>
+        <w:t>” library to extract data from webpages</w:t>
       </w:r>
       <w:r>
         <w:rPr>
@@ -4185,6 +4239,14 @@
           <w:sz w:val="26"/>
           <w:szCs w:val="26"/>
         </w:rPr>
+        <w:t xml:space="preserve">the </w:t>
+      </w:r>
+      <w:r>
+        <w:rPr>
+          <w:rFonts w:ascii="Calibri" w:hAnsi="Calibri"/>
+          <w:sz w:val="26"/>
+          <w:szCs w:val="26"/>
+        </w:rPr>
         <w:t>intended process to achieve this is</w:t>
       </w:r>
       <w:r>
@@ -4214,7 +4276,7 @@
     </w:p>
     <w:p>
       <w:pPr>
-        <w:jc w:val="both"/>
+        <w:jc w:val="center"/>
         <w:rPr>
           <w:rFonts w:ascii="Calibri" w:hAnsi="Calibri"/>
           <w:sz w:val="26"/>
@@ -4551,7 +4613,25 @@
           <w:sz w:val="26"/>
           <w:szCs w:val="26"/>
         </w:rPr>
-        <w:t xml:space="preserve"> – assignments, labs, project milestones and exams –</w:t>
+        <w:t xml:space="preserve"> (</w:t>
+      </w:r>
+      <w:r>
+        <w:rPr>
+          <w:rFonts w:ascii="Calibri" w:hAnsi="Calibri"/>
+          <w:b/>
+          <w:sz w:val="26"/>
+          <w:szCs w:val="26"/>
+        </w:rPr>
+        <w:t>assignments, labs</w:t>
+      </w:r>
+      <w:r>
+        <w:rPr>
+          <w:rFonts w:ascii="Calibri" w:hAnsi="Calibri"/>
+          <w:b/>
+          <w:sz w:val="26"/>
+          <w:szCs w:val="26"/>
+        </w:rPr>
+        <w:t>, project milestones and exams)</w:t>
       </w:r>
       <w:r>
         <w:rPr>
@@ -4934,7 +5014,7 @@
         </w:rPr>
         <w:br w:type="column"/>
       </w:r>
-      <w:bookmarkStart w:id="5" w:name="_Toc415371805"/>
+      <w:bookmarkStart w:id="4" w:name="_Toc415371805"/>
       <w:r>
         <w:rPr>
           <w:b w:val="0"/>
@@ -4944,48 +5024,322 @@
         <w:lastRenderedPageBreak/>
         <w:t>Software Architecture: Front-End</w:t>
       </w:r>
+      <w:bookmarkEnd w:id="4"/>
+    </w:p>
+    <w:p>
+      <w:pPr>
+        <w:jc w:val="both"/>
+        <w:rPr>
+          <w:rFonts w:ascii="Calibri" w:hAnsi="Calibri"/>
+          <w:sz w:val="26"/>
+          <w:szCs w:val="26"/>
+        </w:rPr>
+      </w:pPr>
+      <w:r>
+        <w:rPr>
+          <w:rFonts w:ascii="Calibri" w:hAnsi="Calibri"/>
+          <w:sz w:val="26"/>
+          <w:szCs w:val="26"/>
+        </w:rPr>
+        <w:t xml:space="preserve">The graphical user interface will use Flask, Jinja2 and Materialize in order to provide a simplistic and </w:t>
+      </w:r>
+      <w:r>
+        <w:rPr>
+          <w:rFonts w:ascii="Calibri" w:hAnsi="Calibri"/>
+          <w:sz w:val="26"/>
+          <w:szCs w:val="26"/>
+        </w:rPr>
+        <w:t>easy</w:t>
+      </w:r>
+      <w:r>
+        <w:rPr>
+          <w:rFonts w:ascii="Calibri" w:hAnsi="Calibri"/>
+          <w:sz w:val="26"/>
+          <w:szCs w:val="26"/>
+        </w:rPr>
+        <w:t>-to-use</w:t>
+      </w:r>
+      <w:r>
+        <w:rPr>
+          <w:rFonts w:ascii="Calibri" w:hAnsi="Calibri"/>
+          <w:sz w:val="26"/>
+          <w:szCs w:val="26"/>
+        </w:rPr>
+        <w:t xml:space="preserve"> experience</w:t>
+      </w:r>
+      <w:r>
+        <w:rPr>
+          <w:rFonts w:ascii="Calibri" w:hAnsi="Calibri"/>
+          <w:sz w:val="26"/>
+          <w:szCs w:val="26"/>
+        </w:rPr>
+        <w:t>.</w:t>
+      </w:r>
+    </w:p>
+    <w:p>
+      <w:pPr>
+        <w:jc w:val="both"/>
+        <w:rPr>
+          <w:rFonts w:ascii="Calibri" w:hAnsi="Calibri"/>
+          <w:sz w:val="26"/>
+          <w:szCs w:val="26"/>
+        </w:rPr>
+      </w:pPr>
+    </w:p>
+    <w:p>
+      <w:pPr>
+        <w:jc w:val="both"/>
+        <w:rPr>
+          <w:rFonts w:ascii="Calibri" w:hAnsi="Calibri"/>
+          <w:b/>
+          <w:sz w:val="26"/>
+          <w:szCs w:val="26"/>
+        </w:rPr>
+      </w:pPr>
+      <w:r>
+        <w:rPr>
+          <w:rFonts w:ascii="Calibri" w:hAnsi="Calibri"/>
+          <w:b/>
+          <w:sz w:val="26"/>
+          <w:szCs w:val="26"/>
+        </w:rPr>
+        <w:t>Flask</w:t>
+      </w:r>
+    </w:p>
+    <w:p>
+      <w:pPr>
+        <w:jc w:val="both"/>
+        <w:rPr>
+          <w:rFonts w:ascii="Calibri" w:hAnsi="Calibri"/>
+          <w:sz w:val="26"/>
+          <w:szCs w:val="26"/>
+        </w:rPr>
+      </w:pPr>
+      <w:r>
+        <w:rPr>
+          <w:rFonts w:ascii="Calibri" w:hAnsi="Calibri"/>
+          <w:sz w:val="26"/>
+          <w:szCs w:val="26"/>
+        </w:rPr>
+        <w:t>Flask</w:t>
+      </w:r>
+      <w:r>
+        <w:rPr>
+          <w:rFonts w:ascii="Calibri" w:hAnsi="Calibri"/>
+          <w:sz w:val="26"/>
+          <w:szCs w:val="26"/>
+        </w:rPr>
+        <w:t xml:space="preserve"> is a powerful, yet relatively straightforward web server, with enough features to cover all the needs of our application.</w:t>
+      </w:r>
+      <w:r>
+        <w:rPr>
+          <w:rFonts w:ascii="Calibri" w:hAnsi="Calibri"/>
+          <w:sz w:val="26"/>
+          <w:szCs w:val="26"/>
+        </w:rPr>
+        <w:t xml:space="preserve"> </w:t>
+      </w:r>
+      <w:r>
+        <w:rPr>
+          <w:rFonts w:ascii="Calibri" w:hAnsi="Calibri"/>
+          <w:sz w:val="26"/>
+          <w:szCs w:val="26"/>
+        </w:rPr>
+        <w:t>Due to the limited timeframe, this was chosen as all members of our group are experienced with its use.</w:t>
+      </w:r>
+      <w:r>
+        <w:rPr>
+          <w:rFonts w:ascii="Calibri" w:hAnsi="Calibri"/>
+          <w:sz w:val="26"/>
+          <w:szCs w:val="26"/>
+        </w:rPr>
+        <w:t xml:space="preserve"> </w:t>
+      </w:r>
+    </w:p>
+    <w:p>
+      <w:pPr>
+        <w:jc w:val="both"/>
+        <w:rPr>
+          <w:rFonts w:ascii="Calibri" w:hAnsi="Calibri"/>
+          <w:sz w:val="26"/>
+          <w:szCs w:val="26"/>
+        </w:rPr>
+      </w:pPr>
+    </w:p>
+    <w:p>
+      <w:pPr>
+        <w:jc w:val="both"/>
+        <w:rPr>
+          <w:rFonts w:ascii="Calibri" w:hAnsi="Calibri"/>
+          <w:b/>
+          <w:sz w:val="26"/>
+          <w:szCs w:val="26"/>
+        </w:rPr>
+      </w:pPr>
+      <w:r>
+        <w:rPr>
+          <w:rFonts w:ascii="Calibri" w:hAnsi="Calibri"/>
+          <w:b/>
+          <w:sz w:val="26"/>
+          <w:szCs w:val="26"/>
+        </w:rPr>
+        <w:t>Jinja2</w:t>
+      </w:r>
+    </w:p>
+    <w:p>
+      <w:pPr>
+        <w:jc w:val="both"/>
+        <w:rPr>
+          <w:rFonts w:ascii="Calibri" w:hAnsi="Calibri"/>
+          <w:sz w:val="26"/>
+          <w:szCs w:val="26"/>
+        </w:rPr>
+      </w:pPr>
+      <w:r>
+        <w:rPr>
+          <w:rFonts w:ascii="Calibri" w:hAnsi="Calibri"/>
+          <w:sz w:val="26"/>
+          <w:szCs w:val="26"/>
+        </w:rPr>
+        <w:t xml:space="preserve">Jinja2 allows for seamless integration between </w:t>
+      </w:r>
+      <w:r>
+        <w:rPr>
+          <w:rFonts w:ascii="Calibri" w:hAnsi="Calibri"/>
+          <w:sz w:val="26"/>
+          <w:szCs w:val="26"/>
+        </w:rPr>
+        <w:t>a client and server in the form of modular</w:t>
+      </w:r>
+      <w:r>
+        <w:rPr>
+          <w:rFonts w:ascii="Calibri" w:hAnsi="Calibri"/>
+          <w:sz w:val="26"/>
+          <w:szCs w:val="26"/>
+        </w:rPr>
+        <w:t xml:space="preserve"> HTML</w:t>
+      </w:r>
+      <w:r>
+        <w:rPr>
+          <w:rFonts w:ascii="Calibri" w:hAnsi="Calibri"/>
+          <w:sz w:val="26"/>
+          <w:szCs w:val="26"/>
+        </w:rPr>
+        <w:t xml:space="preserve"> templates. These allow for data to be presented effectively</w:t>
+      </w:r>
+      <w:r>
+        <w:rPr>
+          <w:rFonts w:ascii="Calibri" w:hAnsi="Calibri"/>
+          <w:sz w:val="26"/>
+          <w:szCs w:val="26"/>
+        </w:rPr>
+        <w:t xml:space="preserve"> and efficiently</w:t>
+      </w:r>
+      <w:r>
+        <w:rPr>
+          <w:rFonts w:ascii="Calibri" w:hAnsi="Calibri"/>
+          <w:sz w:val="26"/>
+          <w:szCs w:val="26"/>
+        </w:rPr>
+        <w:t>, in order to serve multiple clients at once.</w:t>
+      </w:r>
+      <w:r>
+        <w:rPr>
+          <w:rFonts w:ascii="Calibri" w:hAnsi="Calibri"/>
+          <w:sz w:val="26"/>
+          <w:szCs w:val="26"/>
+        </w:rPr>
+        <w:t xml:space="preserve"> </w:t>
+      </w:r>
+      <w:r>
+        <w:rPr>
+          <w:rFonts w:ascii="Calibri" w:hAnsi="Calibri"/>
+          <w:sz w:val="26"/>
+          <w:szCs w:val="26"/>
+        </w:rPr>
+        <w:t>Again, this has also been chosen due to our group’s prior experience.</w:t>
+      </w:r>
+    </w:p>
+    <w:p>
+      <w:pPr>
+        <w:jc w:val="both"/>
+        <w:rPr>
+          <w:rFonts w:ascii="Calibri" w:hAnsi="Calibri"/>
+          <w:sz w:val="26"/>
+          <w:szCs w:val="26"/>
+        </w:rPr>
+      </w:pPr>
+    </w:p>
+    <w:p>
+      <w:pPr>
+        <w:jc w:val="both"/>
+        <w:rPr>
+          <w:rFonts w:ascii="Calibri" w:hAnsi="Calibri"/>
+          <w:b/>
+          <w:sz w:val="26"/>
+          <w:szCs w:val="26"/>
+        </w:rPr>
+      </w:pPr>
+      <w:r>
+        <w:rPr>
+          <w:rFonts w:ascii="Calibri" w:hAnsi="Calibri"/>
+          <w:b/>
+          <w:sz w:val="26"/>
+          <w:szCs w:val="26"/>
+        </w:rPr>
+        <w:t>Materialize</w:t>
+      </w:r>
+    </w:p>
+    <w:p>
+      <w:pPr>
+        <w:jc w:val="both"/>
+        <w:rPr>
+          <w:rFonts w:ascii="Calibri" w:hAnsi="Calibri"/>
+          <w:sz w:val="26"/>
+          <w:szCs w:val="26"/>
+        </w:rPr>
+      </w:pPr>
+      <w:r>
+        <w:rPr>
+          <w:rFonts w:ascii="Calibri" w:hAnsi="Calibri"/>
+          <w:sz w:val="26"/>
+          <w:szCs w:val="26"/>
+        </w:rPr>
+        <w:t>These templates are styled using Materialize CSS, allowing for simplicity and ease of use, all while maintaining a modern aesthetic. While no group members have had any prior experience with it, the documentation</w:t>
+      </w:r>
+      <w:r>
+        <w:rPr>
+          <w:rFonts w:ascii="Calibri" w:hAnsi="Calibri"/>
+          <w:sz w:val="26"/>
+          <w:szCs w:val="26"/>
+        </w:rPr>
+        <w:t xml:space="preserve"> is simple enough to understand</w:t>
+      </w:r>
+      <w:r>
+        <w:rPr>
+          <w:rFonts w:ascii="Calibri" w:hAnsi="Calibri"/>
+          <w:sz w:val="26"/>
+          <w:szCs w:val="26"/>
+        </w:rPr>
+        <w:t xml:space="preserve">, making it a suitable choice for a </w:t>
+      </w:r>
+      <w:r>
+        <w:rPr>
+          <w:rFonts w:ascii="Calibri" w:hAnsi="Calibri"/>
+          <w:sz w:val="26"/>
+          <w:szCs w:val="26"/>
+        </w:rPr>
+        <w:t>comfortable</w:t>
+      </w:r>
+      <w:bookmarkStart w:id="5" w:name="_GoBack"/>
       <w:bookmarkEnd w:id="5"/>
-    </w:p>
-    <w:p>
-      <w:pPr>
-        <w:jc w:val="both"/>
-        <w:rPr>
-          <w:rFonts w:ascii="Calibri" w:hAnsi="Calibri"/>
-          <w:sz w:val="26"/>
-          <w:szCs w:val="26"/>
-        </w:rPr>
-      </w:pPr>
-      <w:r>
-        <w:rPr>
-          <w:rFonts w:ascii="Calibri" w:hAnsi="Calibri"/>
-          <w:sz w:val="26"/>
-          <w:szCs w:val="26"/>
-        </w:rPr>
-        <w:t xml:space="preserve">The graphical user interface will use Flask, Jinja2 and Materialize in order to provide a simplistic and </w:t>
-      </w:r>
-      <w:r>
-        <w:rPr>
-          <w:rFonts w:ascii="Calibri" w:hAnsi="Calibri"/>
-          <w:sz w:val="26"/>
-          <w:szCs w:val="26"/>
-        </w:rPr>
-        <w:t>easy</w:t>
-      </w:r>
-      <w:r>
-        <w:rPr>
-          <w:rFonts w:ascii="Calibri" w:hAnsi="Calibri"/>
-          <w:sz w:val="26"/>
-          <w:szCs w:val="26"/>
-        </w:rPr>
-        <w:t>-to-use</w:t>
-      </w:r>
-      <w:r>
-        <w:rPr>
-          <w:rFonts w:ascii="Calibri" w:hAnsi="Calibri"/>
-          <w:sz w:val="26"/>
-          <w:szCs w:val="26"/>
-        </w:rPr>
-        <w:t xml:space="preserve"> experience</w:t>
+      <w:r>
+        <w:rPr>
+          <w:rFonts w:ascii="Calibri" w:hAnsi="Calibri"/>
+          <w:sz w:val="26"/>
+          <w:szCs w:val="26"/>
+        </w:rPr>
+        <w:t xml:space="preserve"> user interface</w:t>
       </w:r>
       <w:r>
         <w:rPr>
@@ -4994,218 +5348,6 @@
           <w:szCs w:val="26"/>
         </w:rPr>
         <w:t>.</w:t>
-      </w:r>
-    </w:p>
-    <w:p>
-      <w:pPr>
-        <w:jc w:val="both"/>
-        <w:rPr>
-          <w:rFonts w:ascii="Calibri" w:hAnsi="Calibri"/>
-          <w:sz w:val="26"/>
-          <w:szCs w:val="26"/>
-        </w:rPr>
-      </w:pPr>
-    </w:p>
-    <w:p>
-      <w:pPr>
-        <w:jc w:val="both"/>
-        <w:rPr>
-          <w:rFonts w:ascii="Calibri" w:hAnsi="Calibri"/>
-          <w:b/>
-          <w:sz w:val="26"/>
-          <w:szCs w:val="26"/>
-        </w:rPr>
-      </w:pPr>
-      <w:r>
-        <w:rPr>
-          <w:rFonts w:ascii="Calibri" w:hAnsi="Calibri"/>
-          <w:b/>
-          <w:sz w:val="26"/>
-          <w:szCs w:val="26"/>
-        </w:rPr>
-        <w:t>Flask</w:t>
-      </w:r>
-    </w:p>
-    <w:p>
-      <w:pPr>
-        <w:jc w:val="both"/>
-        <w:rPr>
-          <w:rFonts w:ascii="Calibri" w:hAnsi="Calibri"/>
-          <w:sz w:val="26"/>
-          <w:szCs w:val="26"/>
-        </w:rPr>
-      </w:pPr>
-      <w:r>
-        <w:rPr>
-          <w:rFonts w:ascii="Calibri" w:hAnsi="Calibri"/>
-          <w:sz w:val="26"/>
-          <w:szCs w:val="26"/>
-        </w:rPr>
-        <w:t>Flask</w:t>
-      </w:r>
-      <w:r>
-        <w:rPr>
-          <w:rFonts w:ascii="Calibri" w:hAnsi="Calibri"/>
-          <w:sz w:val="26"/>
-          <w:szCs w:val="26"/>
-        </w:rPr>
-        <w:t xml:space="preserve"> is a powerful, yet relatively straightforward web server, with enough features to cover all the needs of our application.</w:t>
-      </w:r>
-      <w:r>
-        <w:rPr>
-          <w:rFonts w:ascii="Calibri" w:hAnsi="Calibri"/>
-          <w:sz w:val="26"/>
-          <w:szCs w:val="26"/>
-        </w:rPr>
-        <w:t xml:space="preserve"> </w:t>
-      </w:r>
-      <w:r>
-        <w:rPr>
-          <w:rFonts w:ascii="Calibri" w:hAnsi="Calibri"/>
-          <w:sz w:val="26"/>
-          <w:szCs w:val="26"/>
-        </w:rPr>
-        <w:t>Due to the limited timeframe, this was chosen as all members of our group are experienced with its use.</w:t>
-      </w:r>
-      <w:r>
-        <w:rPr>
-          <w:rFonts w:ascii="Calibri" w:hAnsi="Calibri"/>
-          <w:sz w:val="26"/>
-          <w:szCs w:val="26"/>
-        </w:rPr>
-        <w:t xml:space="preserve"> </w:t>
-      </w:r>
-    </w:p>
-    <w:p>
-      <w:pPr>
-        <w:jc w:val="both"/>
-        <w:rPr>
-          <w:rFonts w:ascii="Calibri" w:hAnsi="Calibri"/>
-          <w:b/>
-          <w:sz w:val="26"/>
-          <w:szCs w:val="26"/>
-        </w:rPr>
-      </w:pPr>
-      <w:r>
-        <w:rPr>
-          <w:rFonts w:ascii="Calibri" w:hAnsi="Calibri"/>
-          <w:b/>
-          <w:sz w:val="26"/>
-          <w:szCs w:val="26"/>
-        </w:rPr>
-        <w:t>Jinja2</w:t>
-      </w:r>
-    </w:p>
-    <w:p>
-      <w:pPr>
-        <w:jc w:val="both"/>
-        <w:rPr>
-          <w:rFonts w:ascii="Calibri" w:hAnsi="Calibri"/>
-          <w:sz w:val="26"/>
-          <w:szCs w:val="26"/>
-        </w:rPr>
-      </w:pPr>
-      <w:r>
-        <w:rPr>
-          <w:rFonts w:ascii="Calibri" w:hAnsi="Calibri"/>
-          <w:sz w:val="26"/>
-          <w:szCs w:val="26"/>
-        </w:rPr>
-        <w:t xml:space="preserve">Jinja2 allows for seamless integration between </w:t>
-      </w:r>
-      <w:r>
-        <w:rPr>
-          <w:rFonts w:ascii="Calibri" w:hAnsi="Calibri"/>
-          <w:sz w:val="26"/>
-          <w:szCs w:val="26"/>
-        </w:rPr>
-        <w:t>a client and server in the form of modular</w:t>
-      </w:r>
-      <w:r>
-        <w:rPr>
-          <w:rFonts w:ascii="Calibri" w:hAnsi="Calibri"/>
-          <w:sz w:val="26"/>
-          <w:szCs w:val="26"/>
-        </w:rPr>
-        <w:t xml:space="preserve"> HTML</w:t>
-      </w:r>
-      <w:r>
-        <w:rPr>
-          <w:rFonts w:ascii="Calibri" w:hAnsi="Calibri"/>
-          <w:sz w:val="26"/>
-          <w:szCs w:val="26"/>
-        </w:rPr>
-        <w:t xml:space="preserve"> templates. These allow for data to be presented effectively</w:t>
-      </w:r>
-      <w:r>
-        <w:rPr>
-          <w:rFonts w:ascii="Calibri" w:hAnsi="Calibri"/>
-          <w:sz w:val="26"/>
-          <w:szCs w:val="26"/>
-        </w:rPr>
-        <w:t xml:space="preserve"> and efficiently</w:t>
-      </w:r>
-      <w:r>
-        <w:rPr>
-          <w:rFonts w:ascii="Calibri" w:hAnsi="Calibri"/>
-          <w:sz w:val="26"/>
-          <w:szCs w:val="26"/>
-        </w:rPr>
-        <w:t>, in order to serve multiple clients at once.</w:t>
-      </w:r>
-      <w:r>
-        <w:rPr>
-          <w:rFonts w:ascii="Calibri" w:hAnsi="Calibri"/>
-          <w:sz w:val="26"/>
-          <w:szCs w:val="26"/>
-        </w:rPr>
-        <w:t xml:space="preserve"> </w:t>
-      </w:r>
-      <w:r>
-        <w:rPr>
-          <w:rFonts w:ascii="Calibri" w:hAnsi="Calibri"/>
-          <w:sz w:val="26"/>
-          <w:szCs w:val="26"/>
-        </w:rPr>
-        <w:t>Again, this has also been chosen due to our group’s prior experience.</w:t>
-      </w:r>
-    </w:p>
-    <w:p>
-      <w:pPr>
-        <w:jc w:val="both"/>
-        <w:rPr>
-          <w:rFonts w:ascii="Calibri" w:hAnsi="Calibri"/>
-          <w:b/>
-          <w:sz w:val="26"/>
-          <w:szCs w:val="26"/>
-        </w:rPr>
-      </w:pPr>
-      <w:r>
-        <w:rPr>
-          <w:rFonts w:ascii="Calibri" w:hAnsi="Calibri"/>
-          <w:b/>
-          <w:sz w:val="26"/>
-          <w:szCs w:val="26"/>
-        </w:rPr>
-        <w:t>Materialize</w:t>
-      </w:r>
-    </w:p>
-    <w:p>
-      <w:pPr>
-        <w:jc w:val="both"/>
-        <w:rPr>
-          <w:rFonts w:ascii="Calibri" w:hAnsi="Calibri"/>
-          <w:sz w:val="26"/>
-          <w:szCs w:val="26"/>
-        </w:rPr>
-      </w:pPr>
-      <w:r>
-        <w:rPr>
-          <w:rFonts w:ascii="Calibri" w:hAnsi="Calibri"/>
-          <w:sz w:val="26"/>
-          <w:szCs w:val="26"/>
-        </w:rPr>
-        <w:t>These templates are styled using Materialize CSS, allowing for simplicity and ease of use, all while maintaining a modern aesthetic. While no group members have had any prior experience with it, the documentation is simple enough to understand.</w:t>
       </w:r>
     </w:p>
     <w:p>
@@ -5443,7 +5585,7 @@
           <w:lang w:val="en-US"/>
         </w:rPr>
         <w:drawing>
-          <wp:anchor distT="0" distB="0" distL="114300" distR="114300" simplePos="0" relativeHeight="251658240" behindDoc="0" locked="0" layoutInCell="1" allowOverlap="1" wp14:anchorId="3357FCBA" wp14:editId="06E5BA13">
+          <wp:anchor distT="0" distB="0" distL="114300" distR="114300" simplePos="0" relativeHeight="251658240" behindDoc="0" locked="0" layoutInCell="1" allowOverlap="1" wp14:anchorId="3357FCBA" wp14:editId="0C21C909">
             <wp:simplePos x="0" y="0"/>
             <wp:positionH relativeFrom="column">
               <wp:posOffset>-502920</wp:posOffset>
@@ -5452,7 +5594,7 @@
               <wp:posOffset>533400</wp:posOffset>
             </wp:positionV>
             <wp:extent cx="6515100" cy="4993640"/>
-            <wp:effectExtent l="19050" t="19050" r="19050" b="16510"/>
+            <wp:effectExtent l="25400" t="25400" r="38100" b="35560"/>
             <wp:wrapSquare wrapText="bothSides"/>
             <wp:docPr id="17" name="Picture 17"/>
             <wp:cNvGraphicFramePr>
@@ -5507,6 +5649,104 @@
           <w:szCs w:val="26"/>
         </w:rPr>
       </w:pPr>
+      <w:r>
+        <w:rPr>
+          <w:rFonts w:ascii="Calibri" w:hAnsi="Calibri"/>
+          <w:noProof/>
+          <w:sz w:val="26"/>
+          <w:szCs w:val="26"/>
+          <w:lang w:val="en-US"/>
+        </w:rPr>
+        <mc:AlternateContent>
+          <mc:Choice Requires="wps">
+            <w:drawing>
+              <wp:anchor distT="0" distB="0" distL="114300" distR="114300" simplePos="0" relativeHeight="251674624" behindDoc="0" locked="0" layoutInCell="1" allowOverlap="1" wp14:anchorId="6CD301B8" wp14:editId="072A21B5">
+                <wp:simplePos x="0" y="0"/>
+                <wp:positionH relativeFrom="column">
+                  <wp:posOffset>3200400</wp:posOffset>
+                </wp:positionH>
+                <wp:positionV relativeFrom="paragraph">
+                  <wp:posOffset>2835275</wp:posOffset>
+                </wp:positionV>
+                <wp:extent cx="685800" cy="457200"/>
+                <wp:effectExtent l="0" t="0" r="0" b="0"/>
+                <wp:wrapSquare wrapText="bothSides"/>
+                <wp:docPr id="18" name="Text Box 18"/>
+                <wp:cNvGraphicFramePr/>
+                <a:graphic xmlns:a="http://schemas.openxmlformats.org/drawingml/2006/main">
+                  <a:graphicData uri="http://schemas.microsoft.com/office/word/2010/wordprocessingShape">
+                    <wps:wsp>
+                      <wps:cNvSpPr txBox="1"/>
+                      <wps:spPr>
+                        <a:xfrm>
+                          <a:off x="0" y="0"/>
+                          <a:ext cx="685800" cy="457200"/>
+                        </a:xfrm>
+                        <a:prstGeom prst="rect">
+                          <a:avLst/>
+                        </a:prstGeom>
+                        <a:solidFill>
+                          <a:schemeClr val="bg1"/>
+                        </a:solidFill>
+                        <a:ln>
+                          <a:noFill/>
+                        </a:ln>
+                        <a:effectLst/>
+                        <a:extLst>
+                          <a:ext uri="{C572A759-6A51-4108-AA02-DFA0A04FC94B}">
+                            <ma14:wrappingTextBoxFlag xmlns:ma14="http://schemas.microsoft.com/office/mac/drawingml/2011/main"/>
+                          </a:ext>
+                        </a:extLst>
+                      </wps:spPr>
+                      <wps:style>
+                        <a:lnRef idx="0">
+                          <a:schemeClr val="accent1"/>
+                        </a:lnRef>
+                        <a:fillRef idx="0">
+                          <a:schemeClr val="accent1"/>
+                        </a:fillRef>
+                        <a:effectRef idx="0">
+                          <a:schemeClr val="accent1"/>
+                        </a:effectRef>
+                        <a:fontRef idx="minor">
+                          <a:schemeClr val="dk1"/>
+                        </a:fontRef>
+                      </wps:style>
+                      <wps:txbx>
+                        <w:txbxContent>
+                          <w:p/>
+                        </w:txbxContent>
+                      </wps:txbx>
+                      <wps:bodyPr rot="0" spcFirstLastPara="0" vertOverflow="overflow" horzOverflow="overflow" vert="horz" wrap="square" lIns="91440" tIns="45720" rIns="91440" bIns="45720" numCol="1" spcCol="0" rtlCol="0" fromWordArt="0" anchor="t" anchorCtr="0" forceAA="0" compatLnSpc="1">
+                        <a:prstTxWarp prst="textNoShape">
+                          <a:avLst/>
+                        </a:prstTxWarp>
+                        <a:noAutofit/>
+                      </wps:bodyPr>
+                    </wps:wsp>
+                  </a:graphicData>
+                </a:graphic>
+              </wp:anchor>
+            </w:drawing>
+          </mc:Choice>
+          <mc:Fallback>
+            <w:pict>
+              <v:shapetype id="_x0000_t202" coordsize="21600,21600" o:spt="202" path="m0,0l0,21600,21600,21600,21600,0xe">
+                <v:stroke joinstyle="miter"/>
+                <v:path gradientshapeok="t" o:connecttype="rect"/>
+              </v:shapetype>
+              <v:shape id="Text Box 18" o:spid="_x0000_s1027" type="#_x0000_t202" style="position:absolute;left:0;text-align:left;margin-left:252pt;margin-top:223.25pt;width:54pt;height:36pt;z-index:251674624;visibility:visible;mso-wrap-style:square;mso-wrap-distance-left:9pt;mso-wrap-distance-top:0;mso-wrap-distance-right:9pt;mso-wrap-distance-bottom:0;mso-position-horizontal:absolute;mso-position-horizontal-relative:text;mso-position-vertical:absolute;mso-position-vertical-relative:text;v-text-anchor:top" o:gfxdata="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" fillcolor="white [3212]" stroked="f">
+                <v:textbox>
+                  <w:txbxContent>
+                    <w:p/>
+                  </w:txbxContent>
+                </v:textbox>
+                <w10:wrap type="square"/>
+              </v:shape>
+            </w:pict>
+          </mc:Fallback>
+        </mc:AlternateContent>
+      </w:r>
     </w:p>
     <w:p>
       <w:pPr>
@@ -9566,7 +9806,7 @@
             <w:sz w:val="26"/>
             <w:szCs w:val="26"/>
           </w:rPr>
-          <w:t>19</w:t>
+          <w:t>6</w:t>
         </w:r>
         <w:r>
           <w:rPr>
@@ -12745,7 +12985,7 @@
 </file>
 
 <file path=customXml/itemProps1.xml><?xml version="1.0" encoding="utf-8"?>
-<ds:datastoreItem xmlns:ds="http://schemas.openxmlformats.org/officeDocument/2006/customXml" ds:itemID="{D9FCFA44-5088-D641-8427-4C76FAC3E5E5}">
+<ds:datastoreItem xmlns:ds="http://schemas.openxmlformats.org/officeDocument/2006/customXml" ds:itemID="{960173CD-034C-024F-8C16-A9CA342FFC78}">
   <ds:schemaRefs>
     <ds:schemaRef ds:uri="http://schemas.openxmlformats.org/officeDocument/2006/bibliography"/>
   </ds:schemaRefs>

</xml_diff>